<commit_message>
commit and push often
</commit_message>
<xml_diff>
--- a/reports/MIS Download Report.docx
+++ b/reports/MIS Download Report.docx
@@ -4,7 +4,7 @@
   <w:body>
     <w:p>
       <w:pPr>
-        <w:spacing w:line="240" w:lineRule="auto"/>
+        <w:spacing w:line="276" w:lineRule="auto"/>
         <w:rPr>
           <w:rFonts w:ascii="Times New Roman" w:hAnsi="Times New Roman" w:cs="Times New Roman"/>
           <w:sz w:val="24"/>
@@ -20,7 +20,7 @@
     </w:p>
     <w:p>
       <w:pPr>
-        <w:spacing w:line="240" w:lineRule="auto"/>
+        <w:spacing w:line="276" w:lineRule="auto"/>
         <w:rPr>
           <w:rFonts w:ascii="Times New Roman" w:hAnsi="Times New Roman" w:cs="Times New Roman"/>
           <w:sz w:val="24"/>
@@ -36,7 +36,7 @@
     </w:p>
     <w:p>
       <w:pPr>
-        <w:spacing w:line="240" w:lineRule="auto"/>
+        <w:spacing w:line="276" w:lineRule="auto"/>
         <w:rPr>
           <w:rFonts w:ascii="Times New Roman" w:hAnsi="Times New Roman" w:cs="Times New Roman"/>
           <w:sz w:val="24"/>
@@ -45,7 +45,7 @@
     </w:p>
     <w:p>
       <w:pPr>
-        <w:spacing w:line="240" w:lineRule="auto"/>
+        <w:spacing w:line="276" w:lineRule="auto"/>
         <w:jc w:val="center"/>
         <w:rPr>
           <w:rFonts w:ascii="Times New Roman" w:hAnsi="Times New Roman" w:cs="Times New Roman"/>
@@ -64,11 +64,11 @@
     </w:p>
     <w:p>
       <w:pPr>
-        <w:spacing w:line="240" w:lineRule="auto"/>
+        <w:spacing w:line="276" w:lineRule="auto"/>
         <w:rPr>
           <w:rFonts w:ascii="Times New Roman" w:hAnsi="Times New Roman" w:cs="Times New Roman"/>
           <w:b/>
-          <w:sz w:val="24"/>
+          <w:sz w:val="28"/>
           <w:u w:val="single"/>
         </w:rPr>
       </w:pPr>
@@ -76,7 +76,7 @@
         <w:rPr>
           <w:rFonts w:ascii="Times New Roman" w:hAnsi="Times New Roman" w:cs="Times New Roman"/>
           <w:b/>
-          <w:sz w:val="24"/>
+          <w:sz w:val="28"/>
           <w:u w:val="single"/>
         </w:rPr>
         <w:t>Task Description</w:t>
@@ -84,389 +84,799 @@
     </w:p>
     <w:p>
       <w:pPr>
-        <w:spacing w:line="240" w:lineRule="auto"/>
-        <w:rPr>
-          <w:rFonts w:ascii="Times New Roman" w:hAnsi="Times New Roman" w:cs="Times New Roman"/>
-          <w:sz w:val="24"/>
-        </w:rPr>
-      </w:pPr>
-      <w:r>
-        <w:rPr>
-          <w:rFonts w:ascii="Times New Roman" w:hAnsi="Times New Roman" w:cs="Times New Roman"/>
-          <w:sz w:val="24"/>
-        </w:rPr>
-        <w:t>The task is to automate the process of downloading MIS (Market Information System) files from the ERCOT (Electric Reliability Council of Texas) API. The script should download the files for the current day and extract them into a specified destination folder. The goal is to speed up the process using concurrent operations and thread-lock synchronization.</w:t>
+        <w:spacing w:line="276" w:lineRule="auto"/>
+        <w:rPr>
+          <w:rFonts w:ascii="Times New Roman" w:hAnsi="Times New Roman" w:cs="Times New Roman"/>
+          <w:sz w:val="24"/>
+        </w:rPr>
+      </w:pPr>
+      <w:r>
+        <w:rPr>
+          <w:rFonts w:ascii="Times New Roman" w:hAnsi="Times New Roman" w:cs="Times New Roman"/>
+          <w:sz w:val="24"/>
+        </w:rPr>
+        <w:t>The purpose of this automated Python-based schematic is to download new ERCOT Market Information System (MIS) data daily. The schematic will utilize the ERCOT API to make efficient, secure, and comprehensive requests to ensure the successful retrieval of all required data.</w:t>
+      </w:r>
+      <w:r>
+        <w:rPr>
+          <w:rFonts w:ascii="Times New Roman" w:hAnsi="Times New Roman" w:cs="Times New Roman"/>
+          <w:sz w:val="24"/>
+        </w:rPr>
+        <w:t xml:space="preserve"> Furthermore, the new schematic should have the following advantages over the previous Excel VBA downloader:</w:t>
       </w:r>
     </w:p>
     <w:p>
       <w:pPr>
-        <w:spacing w:line="240" w:lineRule="auto"/>
-        <w:rPr>
-          <w:rFonts w:ascii="Times New Roman" w:hAnsi="Times New Roman" w:cs="Times New Roman"/>
-          <w:sz w:val="24"/>
-        </w:rPr>
-      </w:pPr>
+        <w:pStyle w:val="ListParagraph"/>
+        <w:numPr>
+          <w:ilvl w:val="0"/>
+          <w:numId w:val="5"/>
+        </w:numPr>
+        <w:spacing w:line="276" w:lineRule="auto"/>
+        <w:rPr>
+          <w:rFonts w:ascii="Times New Roman" w:hAnsi="Times New Roman" w:cs="Times New Roman"/>
+          <w:sz w:val="24"/>
+        </w:rPr>
+      </w:pPr>
+      <w:r>
+        <w:rPr>
+          <w:rFonts w:ascii="Times New Roman" w:hAnsi="Times New Roman" w:cs="Times New Roman"/>
+          <w:sz w:val="24"/>
+        </w:rPr>
+        <w:t>Detailed D</w:t>
+      </w:r>
+      <w:r>
+        <w:rPr>
+          <w:rFonts w:ascii="Times New Roman" w:hAnsi="Times New Roman" w:cs="Times New Roman"/>
+          <w:sz w:val="24"/>
+        </w:rPr>
+        <w:t>ocumentation</w:t>
+      </w:r>
     </w:p>
     <w:p>
       <w:pPr>
-        <w:spacing w:line="240" w:lineRule="auto"/>
-        <w:rPr>
-          <w:rFonts w:ascii="Times New Roman" w:hAnsi="Times New Roman" w:cs="Times New Roman"/>
-          <w:b/>
-          <w:sz w:val="24"/>
-          <w:u w:val="single"/>
-        </w:rPr>
-      </w:pPr>
-      <w:r>
-        <w:rPr>
-          <w:rFonts w:ascii="Times New Roman" w:hAnsi="Times New Roman" w:cs="Times New Roman"/>
-          <w:b/>
-          <w:sz w:val="24"/>
-          <w:u w:val="single"/>
-        </w:rPr>
-        <w:t>Solution Design</w:t>
+        <w:pStyle w:val="ListParagraph"/>
+        <w:numPr>
+          <w:ilvl w:val="0"/>
+          <w:numId w:val="5"/>
+        </w:numPr>
+        <w:spacing w:line="276" w:lineRule="auto"/>
+        <w:rPr>
+          <w:rFonts w:ascii="Times New Roman" w:hAnsi="Times New Roman" w:cs="Times New Roman"/>
+          <w:sz w:val="24"/>
+        </w:rPr>
+      </w:pPr>
+      <w:r>
+        <w:rPr>
+          <w:rFonts w:ascii="Times New Roman" w:hAnsi="Times New Roman" w:cs="Times New Roman"/>
+          <w:sz w:val="24"/>
+        </w:rPr>
+        <w:t>Robust Error-Checking Procedures</w:t>
       </w:r>
     </w:p>
     <w:p>
       <w:pPr>
-        <w:spacing w:line="240" w:lineRule="auto"/>
-        <w:rPr>
-          <w:rFonts w:ascii="Times New Roman" w:hAnsi="Times New Roman" w:cs="Times New Roman"/>
-          <w:sz w:val="24"/>
-        </w:rPr>
-      </w:pPr>
-      <w:r>
-        <w:rPr>
-          <w:rFonts w:ascii="Times New Roman" w:hAnsi="Times New Roman" w:cs="Times New Roman"/>
-          <w:sz w:val="24"/>
-        </w:rPr>
-        <w:t>- Location: The solution is implemented as a Python script.</w:t>
+        <w:pStyle w:val="ListParagraph"/>
+        <w:numPr>
+          <w:ilvl w:val="0"/>
+          <w:numId w:val="5"/>
+        </w:numPr>
+        <w:spacing w:line="276" w:lineRule="auto"/>
+        <w:rPr>
+          <w:rFonts w:ascii="Times New Roman" w:hAnsi="Times New Roman" w:cs="Times New Roman"/>
+          <w:sz w:val="24"/>
+        </w:rPr>
+      </w:pPr>
+      <w:r>
+        <w:rPr>
+          <w:rFonts w:ascii="Times New Roman" w:hAnsi="Times New Roman" w:cs="Times New Roman"/>
+          <w:sz w:val="24"/>
+        </w:rPr>
+        <w:t xml:space="preserve">Enhanced </w:t>
+      </w:r>
+      <w:r>
+        <w:rPr>
+          <w:rFonts w:ascii="Times New Roman" w:hAnsi="Times New Roman" w:cs="Times New Roman"/>
+          <w:sz w:val="24"/>
+        </w:rPr>
+        <w:t>Er</w:t>
+      </w:r>
+      <w:r>
+        <w:rPr>
+          <w:rFonts w:ascii="Times New Roman" w:hAnsi="Times New Roman" w:cs="Times New Roman"/>
+          <w:sz w:val="24"/>
+        </w:rPr>
+        <w:t>ror-H</w:t>
+      </w:r>
+      <w:r>
+        <w:rPr>
+          <w:rFonts w:ascii="Times New Roman" w:hAnsi="Times New Roman" w:cs="Times New Roman"/>
+          <w:sz w:val="24"/>
+        </w:rPr>
+        <w:t>andling C</w:t>
+      </w:r>
+      <w:bookmarkStart w:id="0" w:name="_GoBack"/>
+      <w:bookmarkEnd w:id="0"/>
+      <w:r>
+        <w:rPr>
+          <w:rFonts w:ascii="Times New Roman" w:hAnsi="Times New Roman" w:cs="Times New Roman"/>
+          <w:sz w:val="24"/>
+        </w:rPr>
+        <w:t>apabilities (502 Server Errors, 500 OutOfMemory Exceptions)</w:t>
       </w:r>
     </w:p>
     <w:p>
       <w:pPr>
-        <w:spacing w:line="240" w:lineRule="auto"/>
-        <w:rPr>
-          <w:rFonts w:ascii="Times New Roman" w:hAnsi="Times New Roman" w:cs="Times New Roman"/>
-          <w:sz w:val="24"/>
-        </w:rPr>
-      </w:pPr>
-      <w:r>
-        <w:rPr>
-          <w:rFonts w:ascii="Times New Roman" w:hAnsi="Times New Roman" w:cs="Times New Roman"/>
-          <w:sz w:val="24"/>
-        </w:rPr>
-        <w:t>- Steps to Run:</w:t>
+        <w:pStyle w:val="ListParagraph"/>
+        <w:numPr>
+          <w:ilvl w:val="0"/>
+          <w:numId w:val="5"/>
+        </w:numPr>
+        <w:spacing w:line="276" w:lineRule="auto"/>
+        <w:rPr>
+          <w:rFonts w:ascii="Times New Roman" w:hAnsi="Times New Roman" w:cs="Times New Roman"/>
+          <w:sz w:val="24"/>
+        </w:rPr>
+      </w:pPr>
+      <w:r>
+        <w:rPr>
+          <w:rFonts w:ascii="Times New Roman" w:hAnsi="Times New Roman" w:cs="Times New Roman"/>
+          <w:sz w:val="24"/>
+        </w:rPr>
+        <w:t>Significant Speedups (7-8 times)</w:t>
       </w:r>
     </w:p>
     <w:p>
       <w:pPr>
-        <w:spacing w:line="240" w:lineRule="auto"/>
-        <w:ind w:left="720"/>
-        <w:rPr>
-          <w:rFonts w:ascii="Times New Roman" w:hAnsi="Times New Roman" w:cs="Times New Roman"/>
-          <w:sz w:val="24"/>
-        </w:rPr>
-      </w:pPr>
-      <w:r>
-        <w:rPr>
-          <w:rFonts w:ascii="Times New Roman" w:hAnsi="Times New Roman" w:cs="Times New Roman"/>
-          <w:sz w:val="24"/>
-        </w:rPr>
-        <w:t xml:space="preserve">  1. Install the required libraries: `requests`, `pandas`.</w:t>
+        <w:spacing w:line="276" w:lineRule="auto"/>
+        <w:rPr>
+          <w:rFonts w:ascii="Times New Roman" w:hAnsi="Times New Roman" w:cs="Times New Roman"/>
+          <w:b/>
+          <w:sz w:val="28"/>
+          <w:u w:val="single"/>
+        </w:rPr>
+      </w:pPr>
+      <w:r>
+        <w:rPr>
+          <w:rFonts w:ascii="Times New Roman" w:hAnsi="Times New Roman" w:cs="Times New Roman"/>
+          <w:b/>
+          <w:sz w:val="28"/>
+          <w:u w:val="single"/>
+        </w:rPr>
+        <w:t>Solution Design</w:t>
       </w:r>
     </w:p>
     <w:p>
       <w:pPr>
-        <w:spacing w:line="240" w:lineRule="auto"/>
-        <w:ind w:left="720"/>
-        <w:rPr>
-          <w:rFonts w:ascii="Times New Roman" w:hAnsi="Times New Roman" w:cs="Times New Roman"/>
-          <w:sz w:val="24"/>
-        </w:rPr>
-      </w:pPr>
-      <w:r>
-        <w:rPr>
-          <w:rFonts w:ascii="Times New Roman" w:hAnsi="Times New Roman" w:cs="Times New Roman"/>
-          <w:sz w:val="24"/>
-        </w:rPr>
-        <w:t xml:space="preserve">  2. Set up the necessary parameters and variables in the script, such as the destination folder, file paths, API URLs, etc.</w:t>
+        <w:pStyle w:val="ListParagraph"/>
+        <w:numPr>
+          <w:ilvl w:val="0"/>
+          <w:numId w:val="8"/>
+        </w:numPr>
+        <w:spacing w:line="276" w:lineRule="auto"/>
+        <w:rPr>
+          <w:rFonts w:ascii="Times New Roman" w:hAnsi="Times New Roman" w:cs="Times New Roman"/>
+          <w:sz w:val="24"/>
+        </w:rPr>
+      </w:pPr>
+      <w:r>
+        <w:rPr>
+          <w:rFonts w:ascii="Times New Roman" w:hAnsi="Times New Roman" w:cs="Times New Roman"/>
+          <w:sz w:val="24"/>
+        </w:rPr>
+        <w:t xml:space="preserve">Script locations: </w:t>
+      </w:r>
+      <w:r>
+        <w:rPr>
+          <w:rFonts w:ascii="Times New Roman" w:hAnsi="Times New Roman" w:cs="Times New Roman"/>
+          <w:sz w:val="24"/>
+        </w:rPr>
+        <w:t xml:space="preserve">The scripts are located at </w:t>
+      </w:r>
+      <w:r>
+        <w:rPr>
+          <w:rFonts w:ascii="Times New Roman" w:hAnsi="Times New Roman" w:cs="Times New Roman"/>
+          <w:i/>
+          <w:sz w:val="24"/>
+        </w:rPr>
+        <w:t>\\pzpwcmfs01\CA\11_Transmission Analysis\ERCOT\101 - Misc\CRR Limit Aggregates\Python Scripts\MIS Scheduled Downloader</w:t>
       </w:r>
     </w:p>
     <w:p>
       <w:pPr>
-        <w:spacing w:line="240" w:lineRule="auto"/>
-        <w:ind w:left="720"/>
-        <w:rPr>
-          <w:rFonts w:ascii="Times New Roman" w:hAnsi="Times New Roman" w:cs="Times New Roman"/>
-          <w:sz w:val="24"/>
-        </w:rPr>
-      </w:pPr>
-      <w:r>
-        <w:rPr>
-          <w:rFonts w:ascii="Times New Roman" w:hAnsi="Times New Roman" w:cs="Times New Roman"/>
-          <w:sz w:val="24"/>
-        </w:rPr>
-        <w:t xml:space="preserve">  3. Execute the script.</w:t>
+        <w:pStyle w:val="ListParagraph"/>
+        <w:numPr>
+          <w:ilvl w:val="0"/>
+          <w:numId w:val="8"/>
+        </w:numPr>
+        <w:spacing w:line="276" w:lineRule="auto"/>
+        <w:rPr>
+          <w:rFonts w:ascii="Times New Roman" w:hAnsi="Times New Roman" w:cs="Times New Roman"/>
+          <w:sz w:val="24"/>
+        </w:rPr>
+      </w:pPr>
+      <w:r>
+        <w:rPr>
+          <w:rFonts w:ascii="Times New Roman" w:hAnsi="Times New Roman" w:cs="Times New Roman"/>
+          <w:sz w:val="24"/>
+        </w:rPr>
+        <w:t xml:space="preserve">Automation: The task runs daily at </w:t>
+      </w:r>
+      <w:r>
+        <w:rPr>
+          <w:rFonts w:ascii="Times New Roman" w:hAnsi="Times New Roman" w:cs="Times New Roman"/>
+          <w:sz w:val="24"/>
+        </w:rPr>
+        <w:t xml:space="preserve">6:15 AM on a VDI Task Scheduler, ensuring regular and up-to-date data downloads. </w:t>
       </w:r>
     </w:p>
     <w:p>
       <w:pPr>
-        <w:spacing w:line="240" w:lineRule="auto"/>
-        <w:rPr>
-          <w:rFonts w:ascii="Times New Roman" w:hAnsi="Times New Roman" w:cs="Times New Roman"/>
-          <w:sz w:val="24"/>
-        </w:rPr>
-      </w:pPr>
-      <w:r>
-        <w:rPr>
-          <w:rFonts w:ascii="Times New Roman" w:hAnsi="Times New Roman" w:cs="Times New Roman"/>
-          <w:sz w:val="24"/>
-        </w:rPr>
-        <w:t>- High-level Details:</w:t>
+        <w:pStyle w:val="ListParagraph"/>
+        <w:numPr>
+          <w:ilvl w:val="0"/>
+          <w:numId w:val="8"/>
+        </w:numPr>
+        <w:spacing w:line="276" w:lineRule="auto"/>
+        <w:rPr>
+          <w:rFonts w:ascii="Times New Roman" w:hAnsi="Times New Roman" w:cs="Times New Roman"/>
+          <w:sz w:val="24"/>
+        </w:rPr>
+      </w:pPr>
+      <w:r>
+        <w:rPr>
+          <w:rFonts w:ascii="Times New Roman" w:hAnsi="Times New Roman" w:cs="Times New Roman"/>
+          <w:sz w:val="24"/>
+        </w:rPr>
+        <w:t>Implementation Details</w:t>
       </w:r>
     </w:p>
     <w:p>
       <w:pPr>
-        <w:spacing w:line="240" w:lineRule="auto"/>
-        <w:ind w:left="720"/>
-        <w:rPr>
-          <w:rFonts w:ascii="Times New Roman" w:hAnsi="Times New Roman" w:cs="Times New Roman"/>
-          <w:sz w:val="24"/>
-        </w:rPr>
-      </w:pPr>
-      <w:r>
-        <w:rPr>
-          <w:rFonts w:ascii="Times New Roman" w:hAnsi="Times New Roman" w:cs="Times New Roman"/>
-          <w:sz w:val="24"/>
-        </w:rPr>
-        <w:t xml:space="preserve">  - The script imports the required libraries and sets up the necessary parameters and variables.</w:t>
+        <w:pStyle w:val="ListParagraph"/>
+        <w:numPr>
+          <w:ilvl w:val="1"/>
+          <w:numId w:val="8"/>
+        </w:numPr>
+        <w:spacing w:line="276" w:lineRule="auto"/>
+        <w:rPr>
+          <w:rFonts w:ascii="Times New Roman" w:hAnsi="Times New Roman" w:cs="Times New Roman"/>
+          <w:sz w:val="24"/>
+        </w:rPr>
+      </w:pPr>
+      <w:r>
+        <w:rPr>
+          <w:rFonts w:ascii="Times New Roman" w:hAnsi="Times New Roman" w:cs="Times New Roman"/>
+          <w:sz w:val="24"/>
+        </w:rPr>
+        <w:t xml:space="preserve">The downloader script utilizes Python's Futures library to perform downloads to each individual subfolder </w:t>
+      </w:r>
+      <w:r>
+        <w:rPr>
+          <w:rFonts w:ascii="Times New Roman" w:hAnsi="Times New Roman" w:cs="Times New Roman"/>
+          <w:sz w:val="24"/>
+        </w:rPr>
+        <w:t xml:space="preserve">at </w:t>
+      </w:r>
+      <w:r>
+        <w:rPr>
+          <w:rFonts w:ascii="Times New Roman" w:hAnsi="Times New Roman" w:cs="Times New Roman"/>
+          <w:i/>
+          <w:sz w:val="24"/>
+        </w:rPr>
+        <w:t xml:space="preserve">\\Pzpwuplancli01\Uplan\ERCOT\MIS 2023 </w:t>
+      </w:r>
+      <w:r>
+        <w:rPr>
+          <w:rFonts w:ascii="Times New Roman" w:hAnsi="Times New Roman" w:cs="Times New Roman"/>
+          <w:sz w:val="24"/>
+        </w:rPr>
+        <w:t xml:space="preserve">in parallel. This means that multiple downloads are happening at the same time, making the process much faster compared to doing them </w:t>
+      </w:r>
+      <w:r>
+        <w:rPr>
+          <w:rFonts w:ascii="Times New Roman" w:hAnsi="Times New Roman" w:cs="Times New Roman"/>
+          <w:sz w:val="24"/>
+        </w:rPr>
+        <w:t>sequentially</w:t>
+      </w:r>
+      <w:r>
+        <w:rPr>
+          <w:rFonts w:ascii="Times New Roman" w:hAnsi="Times New Roman" w:cs="Times New Roman"/>
+          <w:sz w:val="24"/>
+        </w:rPr>
+        <w:t>. This concurrent approach significantly improves the overall runtime of the script.</w:t>
       </w:r>
     </w:p>
     <w:p>
       <w:pPr>
-        <w:spacing w:line="240" w:lineRule="auto"/>
-        <w:ind w:left="720"/>
-        <w:rPr>
-          <w:rFonts w:ascii="Times New Roman" w:hAnsi="Times New Roman" w:cs="Times New Roman"/>
-          <w:sz w:val="24"/>
-        </w:rPr>
-      </w:pPr>
-      <w:r>
-        <w:rPr>
-          <w:rFonts w:ascii="Times New Roman" w:hAnsi="Times New Roman" w:cs="Times New Roman"/>
-          <w:sz w:val="24"/>
-        </w:rPr>
-        <w:t xml:space="preserve">  - It defines a function `</w:t>
-      </w:r>
-      <w:proofErr w:type="spellStart"/>
-      <w:r>
-        <w:rPr>
-          <w:rFonts w:ascii="Times New Roman" w:hAnsi="Times New Roman" w:cs="Times New Roman"/>
-          <w:sz w:val="24"/>
-        </w:rPr>
-        <w:t>download_</w:t>
-      </w:r>
-      <w:proofErr w:type="gramStart"/>
-      <w:r>
-        <w:rPr>
-          <w:rFonts w:ascii="Times New Roman" w:hAnsi="Times New Roman" w:cs="Times New Roman"/>
-          <w:sz w:val="24"/>
-        </w:rPr>
-        <w:t>folder</w:t>
-      </w:r>
-      <w:proofErr w:type="spellEnd"/>
-      <w:r>
-        <w:rPr>
-          <w:rFonts w:ascii="Times New Roman" w:hAnsi="Times New Roman" w:cs="Times New Roman"/>
-          <w:sz w:val="24"/>
-        </w:rPr>
-        <w:t>(</w:t>
-      </w:r>
-      <w:proofErr w:type="gramEnd"/>
-      <w:r>
-        <w:rPr>
-          <w:rFonts w:ascii="Times New Roman" w:hAnsi="Times New Roman" w:cs="Times New Roman"/>
-          <w:sz w:val="24"/>
-        </w:rPr>
-        <w:t>)` that takes a mapping of folder names to report IDs and types, a folder name, and a date as input.</w:t>
+        <w:pStyle w:val="ListParagraph"/>
+        <w:numPr>
+          <w:ilvl w:val="1"/>
+          <w:numId w:val="8"/>
+        </w:numPr>
+        <w:spacing w:line="276" w:lineRule="auto"/>
+        <w:rPr>
+          <w:rFonts w:ascii="Times New Roman" w:hAnsi="Times New Roman" w:cs="Times New Roman"/>
+          <w:sz w:val="24"/>
+        </w:rPr>
+      </w:pPr>
+      <w:r>
+        <w:rPr>
+          <w:rFonts w:ascii="Times New Roman" w:hAnsi="Times New Roman" w:cs="Times New Roman"/>
+          <w:sz w:val="24"/>
+        </w:rPr>
+        <w:t>Since only one thread can write to each subfolder at a time, there is no potential for data races.</w:t>
       </w:r>
     </w:p>
     <w:p>
       <w:pPr>
-        <w:spacing w:line="240" w:lineRule="auto"/>
-        <w:ind w:left="720"/>
-        <w:rPr>
-          <w:rFonts w:ascii="Times New Roman" w:hAnsi="Times New Roman" w:cs="Times New Roman"/>
-          <w:sz w:val="24"/>
-        </w:rPr>
-      </w:pPr>
-      <w:r>
-        <w:rPr>
-          <w:rFonts w:ascii="Times New Roman" w:hAnsi="Times New Roman" w:cs="Times New Roman"/>
-          <w:sz w:val="24"/>
-        </w:rPr>
-        <w:t xml:space="preserve">  - The `</w:t>
-      </w:r>
-      <w:proofErr w:type="spellStart"/>
-      <w:r>
-        <w:rPr>
-          <w:rFonts w:ascii="Times New Roman" w:hAnsi="Times New Roman" w:cs="Times New Roman"/>
-          <w:sz w:val="24"/>
-        </w:rPr>
-        <w:t>download_folder</w:t>
-      </w:r>
-      <w:proofErr w:type="spellEnd"/>
-      <w:r>
-        <w:rPr>
-          <w:rFonts w:ascii="Times New Roman" w:hAnsi="Times New Roman" w:cs="Times New Roman"/>
-          <w:sz w:val="24"/>
-        </w:rPr>
-        <w:t>()` function queries the ERCOT API for the specified report ID and date, retrieves the ZIP file response, and extracts the relevant files into the destination folder.</w:t>
+        <w:pStyle w:val="ListParagraph"/>
+        <w:numPr>
+          <w:ilvl w:val="1"/>
+          <w:numId w:val="8"/>
+        </w:numPr>
+        <w:spacing w:line="276" w:lineRule="auto"/>
+        <w:rPr>
+          <w:rFonts w:ascii="Times New Roman" w:hAnsi="Times New Roman" w:cs="Times New Roman"/>
+          <w:sz w:val="24"/>
+        </w:rPr>
+      </w:pPr>
+      <w:r>
+        <w:rPr>
+          <w:rFonts w:ascii="Times New Roman" w:hAnsi="Times New Roman" w:cs="Times New Roman"/>
+          <w:sz w:val="24"/>
+        </w:rPr>
+        <w:t xml:space="preserve">Along the way, the program records all folders that throw a </w:t>
+      </w:r>
+      <w:r>
+        <w:rPr>
+          <w:rFonts w:ascii="Times New Roman" w:hAnsi="Times New Roman" w:cs="Times New Roman"/>
+          <w:b/>
+          <w:sz w:val="24"/>
+        </w:rPr>
+        <w:t>500 Server Error</w:t>
+      </w:r>
+      <w:r>
+        <w:rPr>
+          <w:rFonts w:ascii="Times New Roman" w:hAnsi="Times New Roman" w:cs="Times New Roman"/>
+          <w:sz w:val="24"/>
+        </w:rPr>
+        <w:t xml:space="preserve"> exception</w:t>
+      </w:r>
+      <w:r>
+        <w:rPr>
+          <w:rFonts w:ascii="Times New Roman" w:hAnsi="Times New Roman" w:cs="Times New Roman"/>
+          <w:sz w:val="24"/>
+        </w:rPr>
+        <w:t xml:space="preserve"> when querying the API. </w:t>
+      </w:r>
+      <w:r>
+        <w:rPr>
+          <w:rFonts w:ascii="Times New Roman" w:hAnsi="Times New Roman" w:cs="Times New Roman"/>
+          <w:sz w:val="24"/>
+        </w:rPr>
+        <w:t xml:space="preserve">These errors </w:t>
+      </w:r>
+      <w:r>
+        <w:rPr>
+          <w:rFonts w:ascii="Times New Roman" w:hAnsi="Times New Roman" w:cs="Times New Roman"/>
+          <w:sz w:val="24"/>
+        </w:rPr>
+        <w:t>typically indicate</w:t>
+      </w:r>
+      <w:r>
+        <w:rPr>
+          <w:rFonts w:ascii="Times New Roman" w:hAnsi="Times New Roman" w:cs="Times New Roman"/>
+          <w:sz w:val="24"/>
+        </w:rPr>
+        <w:t xml:space="preserve"> a 'System OutOfMemory' Exception, which means the server ran out of memory while processing </w:t>
+      </w:r>
+      <w:r>
+        <w:rPr>
+          <w:rFonts w:ascii="Times New Roman" w:hAnsi="Times New Roman" w:cs="Times New Roman"/>
+          <w:sz w:val="24"/>
+        </w:rPr>
+        <w:t xml:space="preserve">a large request. </w:t>
+      </w:r>
+      <w:r>
+        <w:rPr>
+          <w:rFonts w:ascii="Times New Roman" w:hAnsi="Times New Roman" w:cs="Times New Roman"/>
+          <w:sz w:val="24"/>
+        </w:rPr>
+        <w:t xml:space="preserve">The program records these errors in a log file. </w:t>
       </w:r>
     </w:p>
     <w:p>
       <w:pPr>
-        <w:spacing w:line="240" w:lineRule="auto"/>
-        <w:ind w:left="720"/>
-        <w:rPr>
-          <w:rFonts w:ascii="Times New Roman" w:hAnsi="Times New Roman" w:cs="Times New Roman"/>
-          <w:sz w:val="24"/>
-        </w:rPr>
-      </w:pPr>
-      <w:r>
-        <w:rPr>
-          <w:rFonts w:ascii="Times New Roman" w:hAnsi="Times New Roman" w:cs="Times New Roman"/>
-          <w:sz w:val="24"/>
-        </w:rPr>
-        <w:t xml:space="preserve">  - The script reads an Excel sheet to create a mapping of folder names to report IDs and types.</w:t>
+        <w:pStyle w:val="ListParagraph"/>
+        <w:numPr>
+          <w:ilvl w:val="2"/>
+          <w:numId w:val="8"/>
+        </w:numPr>
+        <w:spacing w:line="276" w:lineRule="auto"/>
+        <w:rPr>
+          <w:rFonts w:ascii="Times New Roman" w:hAnsi="Times New Roman" w:cs="Times New Roman"/>
+          <w:sz w:val="24"/>
+        </w:rPr>
+      </w:pPr>
+      <w:r>
+        <w:rPr>
+          <w:rFonts w:ascii="Times New Roman" w:hAnsi="Times New Roman" w:cs="Times New Roman"/>
+          <w:sz w:val="24"/>
+        </w:rPr>
+        <w:t>The program handles these folders by querying smaller chunks at time (usually 6-8 hours). This way, the likelihood of running out of memory is much lower.</w:t>
       </w:r>
     </w:p>
     <w:p>
       <w:pPr>
-        <w:spacing w:line="240" w:lineRule="auto"/>
-        <w:ind w:left="720"/>
-        <w:rPr>
-          <w:rFonts w:ascii="Times New Roman" w:hAnsi="Times New Roman" w:cs="Times New Roman"/>
-          <w:sz w:val="24"/>
-        </w:rPr>
-      </w:pPr>
-      <w:r>
-        <w:rPr>
-          <w:rFonts w:ascii="Times New Roman" w:hAnsi="Times New Roman" w:cs="Times New Roman"/>
-          <w:sz w:val="24"/>
-        </w:rPr>
-        <w:t xml:space="preserve">  - It creates subfolders in the destination folder for each folder name if they don't already exist.</w:t>
+        <w:pStyle w:val="ListParagraph"/>
+        <w:numPr>
+          <w:ilvl w:val="1"/>
+          <w:numId w:val="8"/>
+        </w:numPr>
+        <w:spacing w:line="276" w:lineRule="auto"/>
+        <w:rPr>
+          <w:rFonts w:ascii="Times New Roman" w:hAnsi="Times New Roman" w:cs="Times New Roman"/>
+          <w:sz w:val="24"/>
+        </w:rPr>
+      </w:pPr>
+      <w:r>
+        <w:rPr>
+          <w:rFonts w:ascii="Times New Roman" w:hAnsi="Times New Roman" w:cs="Times New Roman"/>
+          <w:sz w:val="24"/>
+        </w:rPr>
+        <w:lastRenderedPageBreak/>
+        <w:t>After the downloading and error handling is complete, the error checker script runs. The script summarizes many daily download details, such as</w:t>
       </w:r>
     </w:p>
     <w:p>
       <w:pPr>
-        <w:spacing w:line="240" w:lineRule="auto"/>
-        <w:ind w:left="720"/>
-        <w:rPr>
-          <w:rFonts w:ascii="Times New Roman" w:hAnsi="Times New Roman" w:cs="Times New Roman"/>
-          <w:sz w:val="24"/>
-        </w:rPr>
-      </w:pPr>
-      <w:r>
-        <w:rPr>
-          <w:rFonts w:ascii="Times New Roman" w:hAnsi="Times New Roman" w:cs="Times New Roman"/>
-          <w:sz w:val="24"/>
-        </w:rPr>
-        <w:t xml:space="preserve">  - Using </w:t>
-      </w:r>
-      <w:proofErr w:type="spellStart"/>
-      <w:r>
-        <w:rPr>
-          <w:rFonts w:ascii="Times New Roman" w:hAnsi="Times New Roman" w:cs="Times New Roman"/>
-          <w:sz w:val="24"/>
-        </w:rPr>
-        <w:t>concurrent.futures</w:t>
-      </w:r>
-      <w:proofErr w:type="spellEnd"/>
-      <w:r>
-        <w:rPr>
-          <w:rFonts w:ascii="Times New Roman" w:hAnsi="Times New Roman" w:cs="Times New Roman"/>
-          <w:sz w:val="24"/>
-        </w:rPr>
-        <w:t xml:space="preserve"> and threading, the script submits each folder for processing in parallel, with a maximum number of concurrent operations defined by the `</w:t>
-      </w:r>
-      <w:proofErr w:type="spellStart"/>
-      <w:r>
-        <w:rPr>
-          <w:rFonts w:ascii="Times New Roman" w:hAnsi="Times New Roman" w:cs="Times New Roman"/>
-          <w:sz w:val="24"/>
-        </w:rPr>
-        <w:t>max_workers</w:t>
-      </w:r>
-      <w:proofErr w:type="spellEnd"/>
-      <w:r>
-        <w:rPr>
-          <w:rFonts w:ascii="Times New Roman" w:hAnsi="Times New Roman" w:cs="Times New Roman"/>
-          <w:sz w:val="24"/>
-        </w:rPr>
-        <w:t>` parameter.</w:t>
+        <w:pStyle w:val="ListParagraph"/>
+        <w:numPr>
+          <w:ilvl w:val="2"/>
+          <w:numId w:val="8"/>
+        </w:numPr>
+        <w:spacing w:line="276" w:lineRule="auto"/>
+        <w:rPr>
+          <w:rFonts w:ascii="Times New Roman" w:hAnsi="Times New Roman" w:cs="Times New Roman"/>
+          <w:sz w:val="24"/>
+        </w:rPr>
+      </w:pPr>
+      <w:r>
+        <w:rPr>
+          <w:rFonts w:ascii="Times New Roman" w:hAnsi="Times New Roman" w:cs="Times New Roman"/>
+          <w:sz w:val="24"/>
+        </w:rPr>
+        <w:t>Lower and upper bounds for date queries</w:t>
       </w:r>
     </w:p>
     <w:p>
       <w:pPr>
-        <w:spacing w:line="240" w:lineRule="auto"/>
-        <w:ind w:left="720"/>
-        <w:rPr>
-          <w:rFonts w:ascii="Times New Roman" w:hAnsi="Times New Roman" w:cs="Times New Roman"/>
-          <w:sz w:val="24"/>
-        </w:rPr>
-      </w:pPr>
-      <w:r>
-        <w:rPr>
-          <w:rFonts w:ascii="Times New Roman" w:hAnsi="Times New Roman" w:cs="Times New Roman"/>
-          <w:sz w:val="24"/>
-        </w:rPr>
-        <w:t xml:space="preserve">  - After all the downloads are complete, the script outputs summary statistics, including the execution time.</w:t>
+        <w:pStyle w:val="ListParagraph"/>
+        <w:numPr>
+          <w:ilvl w:val="2"/>
+          <w:numId w:val="8"/>
+        </w:numPr>
+        <w:spacing w:line="276" w:lineRule="auto"/>
+        <w:rPr>
+          <w:rFonts w:ascii="Times New Roman" w:hAnsi="Times New Roman" w:cs="Times New Roman"/>
+          <w:sz w:val="24"/>
+        </w:rPr>
+      </w:pPr>
+      <w:r>
+        <w:rPr>
+          <w:rFonts w:ascii="Times New Roman" w:hAnsi="Times New Roman" w:cs="Times New Roman"/>
+          <w:sz w:val="24"/>
+        </w:rPr>
+        <w:t>Total download time</w:t>
       </w:r>
     </w:p>
     <w:p>
       <w:pPr>
-        <w:spacing w:line="240" w:lineRule="auto"/>
-        <w:ind w:left="720"/>
-        <w:rPr>
-          <w:rFonts w:ascii="Times New Roman" w:hAnsi="Times New Roman" w:cs="Times New Roman"/>
-          <w:sz w:val="24"/>
-        </w:rPr>
-      </w:pPr>
-      <w:r>
-        <w:rPr>
-          <w:rFonts w:ascii="Times New Roman" w:hAnsi="Times New Roman" w:cs="Times New Roman"/>
-          <w:sz w:val="24"/>
-        </w:rPr>
-        <w:lastRenderedPageBreak/>
-        <w:t xml:space="preserve">  - It also writes log files for tracking invalid queries and detailed information about</w:t>
-      </w:r>
-      <w:bookmarkStart w:id="0" w:name="_GoBack"/>
-      <w:bookmarkEnd w:id="0"/>
-      <w:r>
-        <w:rPr>
-          <w:rFonts w:ascii="Times New Roman" w:hAnsi="Times New Roman" w:cs="Times New Roman"/>
-          <w:sz w:val="24"/>
-        </w:rPr>
-        <w:t xml:space="preserve"> the downloaded files.</w:t>
+        <w:pStyle w:val="ListParagraph"/>
+        <w:numPr>
+          <w:ilvl w:val="2"/>
+          <w:numId w:val="8"/>
+        </w:numPr>
+        <w:spacing w:line="276" w:lineRule="auto"/>
+        <w:rPr>
+          <w:rFonts w:ascii="Times New Roman" w:hAnsi="Times New Roman" w:cs="Times New Roman"/>
+          <w:sz w:val="24"/>
+        </w:rPr>
+      </w:pPr>
+      <w:r>
+        <w:rPr>
+          <w:rFonts w:ascii="Times New Roman" w:hAnsi="Times New Roman" w:cs="Times New Roman"/>
+          <w:sz w:val="24"/>
+        </w:rPr>
+        <w:t>W</w:t>
+      </w:r>
+      <w:r>
+        <w:rPr>
+          <w:rFonts w:ascii="Times New Roman" w:hAnsi="Times New Roman" w:cs="Times New Roman"/>
+          <w:sz w:val="24"/>
+        </w:rPr>
+        <w:t>hich folders have no available data</w:t>
+      </w:r>
+      <w:r>
+        <w:rPr>
+          <w:rFonts w:ascii="Times New Roman" w:hAnsi="Times New Roman" w:cs="Times New Roman"/>
+          <w:sz w:val="24"/>
+        </w:rPr>
+        <w:t xml:space="preserve"> within the query bounds</w:t>
       </w:r>
     </w:p>
     <w:p>
       <w:pPr>
-        <w:spacing w:line="240" w:lineRule="auto"/>
-        <w:ind w:left="720"/>
-        <w:rPr>
-          <w:rFonts w:ascii="Times New Roman" w:hAnsi="Times New Roman" w:cs="Times New Roman"/>
-          <w:sz w:val="24"/>
-        </w:rPr>
-      </w:pPr>
-      <w:r>
-        <w:rPr>
-          <w:rFonts w:ascii="Times New Roman" w:hAnsi="Times New Roman" w:cs="Times New Roman"/>
-          <w:sz w:val="24"/>
-        </w:rPr>
-        <w:t xml:space="preserve">  - The script can be run periodically to download new files for the current day automatically.</w:t>
+        <w:pStyle w:val="ListParagraph"/>
+        <w:numPr>
+          <w:ilvl w:val="2"/>
+          <w:numId w:val="8"/>
+        </w:numPr>
+        <w:spacing w:line="276" w:lineRule="auto"/>
+        <w:rPr>
+          <w:rFonts w:ascii="Times New Roman" w:hAnsi="Times New Roman" w:cs="Times New Roman"/>
+          <w:sz w:val="24"/>
+        </w:rPr>
+      </w:pPr>
+      <w:r>
+        <w:rPr>
+          <w:rFonts w:ascii="Times New Roman" w:hAnsi="Times New Roman" w:cs="Times New Roman"/>
+          <w:sz w:val="24"/>
+        </w:rPr>
+        <w:t>W</w:t>
+      </w:r>
+      <w:r>
+        <w:rPr>
+          <w:rFonts w:ascii="Times New Roman" w:hAnsi="Times New Roman" w:cs="Times New Roman"/>
+          <w:sz w:val="24"/>
+        </w:rPr>
+        <w:t>hich folders were not successfully</w:t>
+      </w:r>
+      <w:r>
+        <w:rPr>
+          <w:rFonts w:ascii="Times New Roman" w:hAnsi="Times New Roman" w:cs="Times New Roman"/>
+          <w:sz w:val="24"/>
+        </w:rPr>
+        <w:t>/fully</w:t>
+      </w:r>
+      <w:r>
+        <w:rPr>
+          <w:rFonts w:ascii="Times New Roman" w:hAnsi="Times New Roman" w:cs="Times New Roman"/>
+          <w:sz w:val="24"/>
+        </w:rPr>
+        <w:t xml:space="preserve"> downloaded to</w:t>
+      </w:r>
+    </w:p>
+    <w:p>
+      <w:pPr>
+        <w:pStyle w:val="ListParagraph"/>
+        <w:numPr>
+          <w:ilvl w:val="1"/>
+          <w:numId w:val="8"/>
+        </w:numPr>
+        <w:spacing w:line="276" w:lineRule="auto"/>
+        <w:rPr>
+          <w:rFonts w:ascii="Times New Roman" w:hAnsi="Times New Roman" w:cs="Times New Roman"/>
+          <w:sz w:val="24"/>
+        </w:rPr>
+      </w:pPr>
+      <w:r>
+        <w:rPr>
+          <w:rFonts w:ascii="Times New Roman" w:hAnsi="Times New Roman" w:cs="Times New Roman"/>
+          <w:sz w:val="24"/>
+        </w:rPr>
+        <w:t xml:space="preserve">If the error checking script identifies any folders that were unsuccessfully downloaded to, it </w:t>
+      </w:r>
+      <w:r>
+        <w:rPr>
+          <w:rFonts w:ascii="Times New Roman" w:hAnsi="Times New Roman" w:cs="Times New Roman"/>
+          <w:sz w:val="24"/>
+        </w:rPr>
+        <w:t>offers an easy solution via the Anaconda Prompt to manually download missing data.</w:t>
+      </w:r>
+    </w:p>
+    <w:p>
+      <w:pPr>
+        <w:pStyle w:val="ListParagraph"/>
+        <w:numPr>
+          <w:ilvl w:val="1"/>
+          <w:numId w:val="8"/>
+        </w:numPr>
+        <w:spacing w:line="276" w:lineRule="auto"/>
+        <w:rPr>
+          <w:rFonts w:ascii="Times New Roman" w:hAnsi="Times New Roman" w:cs="Times New Roman"/>
+          <w:sz w:val="24"/>
+        </w:rPr>
+      </w:pPr>
+      <w:r>
+        <w:rPr>
+          <w:rFonts w:ascii="Times New Roman" w:hAnsi="Times New Roman" w:cs="Times New Roman"/>
+          <w:sz w:val="24"/>
+        </w:rPr>
+        <w:t xml:space="preserve">All of the above information is sent in a neat Outlook Email around 6:25 AM. </w:t>
+      </w:r>
+    </w:p>
+    <w:p>
+      <w:pPr>
+        <w:spacing w:line="276" w:lineRule="auto"/>
+        <w:rPr>
+          <w:rFonts w:ascii="Times New Roman" w:hAnsi="Times New Roman" w:cs="Times New Roman"/>
+          <w:b/>
+          <w:sz w:val="28"/>
+          <w:u w:val="single"/>
+        </w:rPr>
+      </w:pPr>
+      <w:r>
+        <w:rPr>
+          <w:rFonts w:ascii="Times New Roman" w:hAnsi="Times New Roman" w:cs="Times New Roman"/>
+          <w:b/>
+          <w:sz w:val="28"/>
+          <w:u w:val="single"/>
+        </w:rPr>
+        <w:t>Sample Output</w:t>
+      </w:r>
+    </w:p>
+    <w:p>
+      <w:pPr>
+        <w:spacing w:line="276" w:lineRule="auto"/>
+        <w:rPr>
+          <w:rFonts w:ascii="Times New Roman" w:hAnsi="Times New Roman" w:cs="Times New Roman"/>
+          <w:noProof/>
+          <w:sz w:val="24"/>
+        </w:rPr>
+      </w:pPr>
+      <w:r>
+        <w:rPr>
+          <w:rFonts w:ascii="Times New Roman" w:hAnsi="Times New Roman" w:cs="Times New Roman"/>
+          <w:sz w:val="24"/>
+        </w:rPr>
+        <w:t xml:space="preserve">The screenshot below </w:t>
+      </w:r>
+      <w:r>
+        <w:rPr>
+          <w:rFonts w:ascii="Times New Roman" w:hAnsi="Times New Roman" w:cs="Times New Roman"/>
+          <w:sz w:val="24"/>
+        </w:rPr>
+        <w:t>displays</w:t>
+      </w:r>
+      <w:r>
+        <w:rPr>
+          <w:rFonts w:ascii="Times New Roman" w:hAnsi="Times New Roman" w:cs="Times New Roman"/>
+          <w:sz w:val="24"/>
+        </w:rPr>
+        <w:t xml:space="preserve"> a portion</w:t>
+      </w:r>
+      <w:r>
+        <w:rPr>
+          <w:rFonts w:ascii="Times New Roman" w:hAnsi="Times New Roman" w:cs="Times New Roman"/>
+          <w:sz w:val="24"/>
+        </w:rPr>
+        <w:t xml:space="preserve"> of </w:t>
+      </w:r>
+      <w:r>
+        <w:rPr>
+          <w:rFonts w:ascii="Times New Roman" w:hAnsi="Times New Roman" w:cs="Times New Roman"/>
+          <w:sz w:val="24"/>
+        </w:rPr>
+        <w:t>a sample error checking email.</w:t>
+      </w:r>
+    </w:p>
+    <w:p>
+      <w:pPr>
+        <w:spacing w:line="276" w:lineRule="auto"/>
+        <w:jc w:val="center"/>
+        <w:rPr>
+          <w:rFonts w:ascii="Times New Roman" w:hAnsi="Times New Roman" w:cs="Times New Roman"/>
+          <w:sz w:val="24"/>
+        </w:rPr>
+      </w:pPr>
+      <w:r>
+        <w:rPr>
+          <w:rFonts w:ascii="Times New Roman" w:hAnsi="Times New Roman" w:cs="Times New Roman"/>
+          <w:noProof/>
+          <w:sz w:val="24"/>
+        </w:rPr>
+        <w:drawing>
+          <wp:inline distT="0" distB="0" distL="0" distR="0" wp14:anchorId="7C6305AB" wp14:editId="7DDD6DE0">
+            <wp:extent cx="4432300" cy="4359275"/>
+            <wp:effectExtent l="0" t="0" r="6350" b="3175"/>
+            <wp:docPr id="1" name="Picture 1"/>
+            <wp:cNvGraphicFramePr>
+              <a:graphicFrameLocks xmlns:a="http://schemas.openxmlformats.org/drawingml/2006/main" noChangeAspect="1"/>
+            </wp:cNvGraphicFramePr>
+            <a:graphic xmlns:a="http://schemas.openxmlformats.org/drawingml/2006/main">
+              <a:graphicData uri="http://schemas.openxmlformats.org/drawingml/2006/picture">
+                <pic:pic xmlns:pic="http://schemas.openxmlformats.org/drawingml/2006/picture">
+                  <pic:nvPicPr>
+                    <pic:cNvPr id="0" name="Picture 2"/>
+                    <pic:cNvPicPr>
+                      <a:picLocks noChangeAspect="1" noChangeArrowheads="1"/>
+                    </pic:cNvPicPr>
+                  </pic:nvPicPr>
+                  <pic:blipFill>
+                    <a:blip r:embed="rId5">
+                      <a:extLst>
+                        <a:ext uri="{28A0092B-C50C-407E-A947-70E740481C1C}">
+                          <a14:useLocalDpi xmlns:a14="http://schemas.microsoft.com/office/drawing/2010/main" val="0"/>
+                        </a:ext>
+                      </a:extLst>
+                    </a:blip>
+                    <a:srcRect/>
+                    <a:stretch>
+                      <a:fillRect/>
+                    </a:stretch>
+                  </pic:blipFill>
+                  <pic:spPr bwMode="auto">
+                    <a:xfrm>
+                      <a:off x="0" y="0"/>
+                      <a:ext cx="4432300" cy="4359275"/>
+                    </a:xfrm>
+                    <a:prstGeom prst="rect">
+                      <a:avLst/>
+                    </a:prstGeom>
+                    <a:noFill/>
+                  </pic:spPr>
+                </pic:pic>
+              </a:graphicData>
+            </a:graphic>
+          </wp:inline>
+        </w:drawing>
+      </w:r>
+    </w:p>
+    <w:p>
+      <w:pPr>
+        <w:spacing w:line="276" w:lineRule="auto"/>
+        <w:rPr>
+          <w:rFonts w:ascii="Times New Roman" w:hAnsi="Times New Roman" w:cs="Times New Roman"/>
+          <w:sz w:val="24"/>
+        </w:rPr>
+      </w:pPr>
+      <w:r>
+        <w:rPr>
+          <w:rFonts w:ascii="Times New Roman" w:hAnsi="Times New Roman" w:cs="Times New Roman"/>
+          <w:sz w:val="24"/>
+        </w:rPr>
+        <w:t>For troubleshooting tips, please refer to the email. If you wish to be added as a recipient of this daily email, navigate to ‘</w:t>
+      </w:r>
+      <w:r>
+        <w:rPr>
+          <w:rFonts w:ascii="Times New Roman" w:hAnsi="Times New Roman" w:cs="Times New Roman"/>
+          <w:i/>
+          <w:sz w:val="24"/>
+        </w:rPr>
+        <w:t>Error_Checker.py’</w:t>
+      </w:r>
+      <w:r>
+        <w:rPr>
+          <w:rFonts w:ascii="Times New Roman" w:hAnsi="Times New Roman" w:cs="Times New Roman"/>
+          <w:i/>
+          <w:sz w:val="24"/>
+        </w:rPr>
+        <w:t xml:space="preserve"> </w:t>
+      </w:r>
+      <w:r>
+        <w:rPr>
+          <w:rFonts w:ascii="Times New Roman" w:hAnsi="Times New Roman" w:cs="Times New Roman"/>
+          <w:sz w:val="24"/>
+        </w:rPr>
+        <w:t xml:space="preserve">in the script path and edit line </w:t>
+      </w:r>
+      <w:r>
+        <w:rPr>
+          <w:rFonts w:ascii="Times New Roman" w:hAnsi="Times New Roman" w:cs="Times New Roman"/>
+          <w:b/>
+          <w:sz w:val="24"/>
+        </w:rPr>
+        <w:t>183</w:t>
+      </w:r>
+      <w:r>
+        <w:rPr>
+          <w:rFonts w:ascii="Times New Roman" w:hAnsi="Times New Roman" w:cs="Times New Roman"/>
+          <w:sz w:val="24"/>
+        </w:rPr>
+        <w:t xml:space="preserve"> by adding your email to the end of the list.</w:t>
       </w:r>
     </w:p>
     <w:sectPr>
@@ -482,6 +892,550 @@
 <file path=word/numbering.xml><?xml version="1.0" encoding="utf-8"?>
 <w:numbering xmlns:wpc="http://schemas.microsoft.com/office/word/2010/wordprocessingCanvas" xmlns:cx="http://schemas.microsoft.com/office/drawing/2014/chartex" xmlns:cx1="http://schemas.microsoft.com/office/drawing/2015/9/8/chartex" xmlns:mc="http://schemas.openxmlformats.org/markup-compatibility/2006" xmlns:o="urn:schemas-microsoft-com:office:office" xmlns:r="http://schemas.openxmlformats.org/officeDocument/2006/relationships" xmlns:m="http://schemas.openxmlformats.org/officeDocument/2006/math" xmlns:v="urn:schemas-microsoft-com:vml" xmlns:wp14="http://schemas.microsoft.com/office/word/2010/wordprocessingDrawing" xmlns:wp="http://schemas.openxmlformats.org/drawingml/2006/wordprocessingDrawing" xmlns:w10="urn:schemas-microsoft-com:office:word" xmlns:w="http://schemas.openxmlformats.org/wordprocessingml/2006/main" xmlns:w14="http://schemas.microsoft.com/office/word/2010/wordml" xmlns:w15="http://schemas.microsoft.com/office/word/2012/wordml" xmlns:w16se="http://schemas.microsoft.com/office/word/2015/wordml/symex" xmlns:wpg="http://schemas.microsoft.com/office/word/2010/wordprocessingGroup" xmlns:wpi="http://schemas.microsoft.com/office/word/2010/wordprocessingInk" xmlns:wne="http://schemas.microsoft.com/office/word/2006/wordml" xmlns:wps="http://schemas.microsoft.com/office/word/2010/wordprocessingShape" mc:Ignorable="w14 w15 w16se wp14">
   <w:abstractNum w:abstractNumId="0" w15:restartNumberingAfterBreak="0">
+    <w:nsid w:val="03F92517"/>
+    <w:multiLevelType w:val="hybridMultilevel"/>
+    <w:tmpl w:val="110EAE76"/>
+    <w:lvl w:ilvl="0" w:tplc="04090011">
+      <w:start w:val="1"/>
+      <w:numFmt w:val="decimal"/>
+      <w:lvlText w:val="%1)"/>
+      <w:lvlJc w:val="left"/>
+      <w:pPr>
+        <w:ind w:left="720" w:hanging="360"/>
+      </w:pPr>
+      <w:rPr>
+        <w:rFonts w:hint="default"/>
+      </w:rPr>
+    </w:lvl>
+    <w:lvl w:ilvl="1" w:tplc="04090019" w:tentative="1">
+      <w:start w:val="1"/>
+      <w:numFmt w:val="lowerLetter"/>
+      <w:lvlText w:val="%2."/>
+      <w:lvlJc w:val="left"/>
+      <w:pPr>
+        <w:ind w:left="1440" w:hanging="360"/>
+      </w:pPr>
+    </w:lvl>
+    <w:lvl w:ilvl="2" w:tplc="0409001B" w:tentative="1">
+      <w:start w:val="1"/>
+      <w:numFmt w:val="lowerRoman"/>
+      <w:lvlText w:val="%3."/>
+      <w:lvlJc w:val="right"/>
+      <w:pPr>
+        <w:ind w:left="2160" w:hanging="180"/>
+      </w:pPr>
+    </w:lvl>
+    <w:lvl w:ilvl="3" w:tplc="0409000F" w:tentative="1">
+      <w:start w:val="1"/>
+      <w:numFmt w:val="decimal"/>
+      <w:lvlText w:val="%4."/>
+      <w:lvlJc w:val="left"/>
+      <w:pPr>
+        <w:ind w:left="2880" w:hanging="360"/>
+      </w:pPr>
+    </w:lvl>
+    <w:lvl w:ilvl="4" w:tplc="04090019" w:tentative="1">
+      <w:start w:val="1"/>
+      <w:numFmt w:val="lowerLetter"/>
+      <w:lvlText w:val="%5."/>
+      <w:lvlJc w:val="left"/>
+      <w:pPr>
+        <w:ind w:left="3600" w:hanging="360"/>
+      </w:pPr>
+    </w:lvl>
+    <w:lvl w:ilvl="5" w:tplc="0409001B" w:tentative="1">
+      <w:start w:val="1"/>
+      <w:numFmt w:val="lowerRoman"/>
+      <w:lvlText w:val="%6."/>
+      <w:lvlJc w:val="right"/>
+      <w:pPr>
+        <w:ind w:left="4320" w:hanging="180"/>
+      </w:pPr>
+    </w:lvl>
+    <w:lvl w:ilvl="6" w:tplc="0409000F" w:tentative="1">
+      <w:start w:val="1"/>
+      <w:numFmt w:val="decimal"/>
+      <w:lvlText w:val="%7."/>
+      <w:lvlJc w:val="left"/>
+      <w:pPr>
+        <w:ind w:left="5040" w:hanging="360"/>
+      </w:pPr>
+    </w:lvl>
+    <w:lvl w:ilvl="7" w:tplc="04090019" w:tentative="1">
+      <w:start w:val="1"/>
+      <w:numFmt w:val="lowerLetter"/>
+      <w:lvlText w:val="%8."/>
+      <w:lvlJc w:val="left"/>
+      <w:pPr>
+        <w:ind w:left="5760" w:hanging="360"/>
+      </w:pPr>
+    </w:lvl>
+    <w:lvl w:ilvl="8" w:tplc="0409001B" w:tentative="1">
+      <w:start w:val="1"/>
+      <w:numFmt w:val="lowerRoman"/>
+      <w:lvlText w:val="%9."/>
+      <w:lvlJc w:val="right"/>
+      <w:pPr>
+        <w:ind w:left="6480" w:hanging="180"/>
+      </w:pPr>
+    </w:lvl>
+  </w:abstractNum>
+  <w:abstractNum w:abstractNumId="1" w15:restartNumberingAfterBreak="0">
+    <w:nsid w:val="06EF30F7"/>
+    <w:multiLevelType w:val="hybridMultilevel"/>
+    <w:tmpl w:val="825EB530"/>
+    <w:lvl w:ilvl="0" w:tplc="04090001">
+      <w:start w:val="1"/>
+      <w:numFmt w:val="bullet"/>
+      <w:lvlText w:val=""/>
+      <w:lvlJc w:val="left"/>
+      <w:pPr>
+        <w:ind w:left="1440" w:hanging="360"/>
+      </w:pPr>
+      <w:rPr>
+        <w:rFonts w:ascii="Symbol" w:hAnsi="Symbol" w:hint="default"/>
+      </w:rPr>
+    </w:lvl>
+    <w:lvl w:ilvl="1" w:tplc="04090003" w:tentative="1">
+      <w:start w:val="1"/>
+      <w:numFmt w:val="bullet"/>
+      <w:lvlText w:val="o"/>
+      <w:lvlJc w:val="left"/>
+      <w:pPr>
+        <w:ind w:left="2160" w:hanging="360"/>
+      </w:pPr>
+      <w:rPr>
+        <w:rFonts w:ascii="Courier New" w:hAnsi="Courier New" w:cs="Courier New" w:hint="default"/>
+      </w:rPr>
+    </w:lvl>
+    <w:lvl w:ilvl="2" w:tplc="04090005" w:tentative="1">
+      <w:start w:val="1"/>
+      <w:numFmt w:val="bullet"/>
+      <w:lvlText w:val=""/>
+      <w:lvlJc w:val="left"/>
+      <w:pPr>
+        <w:ind w:left="2880" w:hanging="360"/>
+      </w:pPr>
+      <w:rPr>
+        <w:rFonts w:ascii="Wingdings" w:hAnsi="Wingdings" w:hint="default"/>
+      </w:rPr>
+    </w:lvl>
+    <w:lvl w:ilvl="3" w:tplc="04090001" w:tentative="1">
+      <w:start w:val="1"/>
+      <w:numFmt w:val="bullet"/>
+      <w:lvlText w:val=""/>
+      <w:lvlJc w:val="left"/>
+      <w:pPr>
+        <w:ind w:left="3600" w:hanging="360"/>
+      </w:pPr>
+      <w:rPr>
+        <w:rFonts w:ascii="Symbol" w:hAnsi="Symbol" w:hint="default"/>
+      </w:rPr>
+    </w:lvl>
+    <w:lvl w:ilvl="4" w:tplc="04090003" w:tentative="1">
+      <w:start w:val="1"/>
+      <w:numFmt w:val="bullet"/>
+      <w:lvlText w:val="o"/>
+      <w:lvlJc w:val="left"/>
+      <w:pPr>
+        <w:ind w:left="4320" w:hanging="360"/>
+      </w:pPr>
+      <w:rPr>
+        <w:rFonts w:ascii="Courier New" w:hAnsi="Courier New" w:cs="Courier New" w:hint="default"/>
+      </w:rPr>
+    </w:lvl>
+    <w:lvl w:ilvl="5" w:tplc="04090005" w:tentative="1">
+      <w:start w:val="1"/>
+      <w:numFmt w:val="bullet"/>
+      <w:lvlText w:val=""/>
+      <w:lvlJc w:val="left"/>
+      <w:pPr>
+        <w:ind w:left="5040" w:hanging="360"/>
+      </w:pPr>
+      <w:rPr>
+        <w:rFonts w:ascii="Wingdings" w:hAnsi="Wingdings" w:hint="default"/>
+      </w:rPr>
+    </w:lvl>
+    <w:lvl w:ilvl="6" w:tplc="04090001" w:tentative="1">
+      <w:start w:val="1"/>
+      <w:numFmt w:val="bullet"/>
+      <w:lvlText w:val=""/>
+      <w:lvlJc w:val="left"/>
+      <w:pPr>
+        <w:ind w:left="5760" w:hanging="360"/>
+      </w:pPr>
+      <w:rPr>
+        <w:rFonts w:ascii="Symbol" w:hAnsi="Symbol" w:hint="default"/>
+      </w:rPr>
+    </w:lvl>
+    <w:lvl w:ilvl="7" w:tplc="04090003" w:tentative="1">
+      <w:start w:val="1"/>
+      <w:numFmt w:val="bullet"/>
+      <w:lvlText w:val="o"/>
+      <w:lvlJc w:val="left"/>
+      <w:pPr>
+        <w:ind w:left="6480" w:hanging="360"/>
+      </w:pPr>
+      <w:rPr>
+        <w:rFonts w:ascii="Courier New" w:hAnsi="Courier New" w:cs="Courier New" w:hint="default"/>
+      </w:rPr>
+    </w:lvl>
+    <w:lvl w:ilvl="8" w:tplc="04090005" w:tentative="1">
+      <w:start w:val="1"/>
+      <w:numFmt w:val="bullet"/>
+      <w:lvlText w:val=""/>
+      <w:lvlJc w:val="left"/>
+      <w:pPr>
+        <w:ind w:left="7200" w:hanging="360"/>
+      </w:pPr>
+      <w:rPr>
+        <w:rFonts w:ascii="Wingdings" w:hAnsi="Wingdings" w:hint="default"/>
+      </w:rPr>
+    </w:lvl>
+  </w:abstractNum>
+  <w:abstractNum w:abstractNumId="2" w15:restartNumberingAfterBreak="0">
+    <w:nsid w:val="08BD6D61"/>
+    <w:multiLevelType w:val="hybridMultilevel"/>
+    <w:tmpl w:val="E6E8D4BC"/>
+    <w:lvl w:ilvl="0" w:tplc="04090001">
+      <w:start w:val="1"/>
+      <w:numFmt w:val="bullet"/>
+      <w:lvlText w:val=""/>
+      <w:lvlJc w:val="left"/>
+      <w:pPr>
+        <w:ind w:left="720" w:hanging="360"/>
+      </w:pPr>
+      <w:rPr>
+        <w:rFonts w:ascii="Symbol" w:hAnsi="Symbol" w:hint="default"/>
+      </w:rPr>
+    </w:lvl>
+    <w:lvl w:ilvl="1" w:tplc="04090003" w:tentative="1">
+      <w:start w:val="1"/>
+      <w:numFmt w:val="bullet"/>
+      <w:lvlText w:val="o"/>
+      <w:lvlJc w:val="left"/>
+      <w:pPr>
+        <w:ind w:left="1440" w:hanging="360"/>
+      </w:pPr>
+      <w:rPr>
+        <w:rFonts w:ascii="Courier New" w:hAnsi="Courier New" w:cs="Courier New" w:hint="default"/>
+      </w:rPr>
+    </w:lvl>
+    <w:lvl w:ilvl="2" w:tplc="04090005" w:tentative="1">
+      <w:start w:val="1"/>
+      <w:numFmt w:val="bullet"/>
+      <w:lvlText w:val=""/>
+      <w:lvlJc w:val="left"/>
+      <w:pPr>
+        <w:ind w:left="2160" w:hanging="360"/>
+      </w:pPr>
+      <w:rPr>
+        <w:rFonts w:ascii="Wingdings" w:hAnsi="Wingdings" w:hint="default"/>
+      </w:rPr>
+    </w:lvl>
+    <w:lvl w:ilvl="3" w:tplc="04090001" w:tentative="1">
+      <w:start w:val="1"/>
+      <w:numFmt w:val="bullet"/>
+      <w:lvlText w:val=""/>
+      <w:lvlJc w:val="left"/>
+      <w:pPr>
+        <w:ind w:left="2880" w:hanging="360"/>
+      </w:pPr>
+      <w:rPr>
+        <w:rFonts w:ascii="Symbol" w:hAnsi="Symbol" w:hint="default"/>
+      </w:rPr>
+    </w:lvl>
+    <w:lvl w:ilvl="4" w:tplc="04090003" w:tentative="1">
+      <w:start w:val="1"/>
+      <w:numFmt w:val="bullet"/>
+      <w:lvlText w:val="o"/>
+      <w:lvlJc w:val="left"/>
+      <w:pPr>
+        <w:ind w:left="3600" w:hanging="360"/>
+      </w:pPr>
+      <w:rPr>
+        <w:rFonts w:ascii="Courier New" w:hAnsi="Courier New" w:cs="Courier New" w:hint="default"/>
+      </w:rPr>
+    </w:lvl>
+    <w:lvl w:ilvl="5" w:tplc="04090005" w:tentative="1">
+      <w:start w:val="1"/>
+      <w:numFmt w:val="bullet"/>
+      <w:lvlText w:val=""/>
+      <w:lvlJc w:val="left"/>
+      <w:pPr>
+        <w:ind w:left="4320" w:hanging="360"/>
+      </w:pPr>
+      <w:rPr>
+        <w:rFonts w:ascii="Wingdings" w:hAnsi="Wingdings" w:hint="default"/>
+      </w:rPr>
+    </w:lvl>
+    <w:lvl w:ilvl="6" w:tplc="04090001" w:tentative="1">
+      <w:start w:val="1"/>
+      <w:numFmt w:val="bullet"/>
+      <w:lvlText w:val=""/>
+      <w:lvlJc w:val="left"/>
+      <w:pPr>
+        <w:ind w:left="5040" w:hanging="360"/>
+      </w:pPr>
+      <w:rPr>
+        <w:rFonts w:ascii="Symbol" w:hAnsi="Symbol" w:hint="default"/>
+      </w:rPr>
+    </w:lvl>
+    <w:lvl w:ilvl="7" w:tplc="04090003" w:tentative="1">
+      <w:start w:val="1"/>
+      <w:numFmt w:val="bullet"/>
+      <w:lvlText w:val="o"/>
+      <w:lvlJc w:val="left"/>
+      <w:pPr>
+        <w:ind w:left="5760" w:hanging="360"/>
+      </w:pPr>
+      <w:rPr>
+        <w:rFonts w:ascii="Courier New" w:hAnsi="Courier New" w:cs="Courier New" w:hint="default"/>
+      </w:rPr>
+    </w:lvl>
+    <w:lvl w:ilvl="8" w:tplc="04090005" w:tentative="1">
+      <w:start w:val="1"/>
+      <w:numFmt w:val="bullet"/>
+      <w:lvlText w:val=""/>
+      <w:lvlJc w:val="left"/>
+      <w:pPr>
+        <w:ind w:left="6480" w:hanging="360"/>
+      </w:pPr>
+      <w:rPr>
+        <w:rFonts w:ascii="Wingdings" w:hAnsi="Wingdings" w:hint="default"/>
+      </w:rPr>
+    </w:lvl>
+  </w:abstractNum>
+  <w:abstractNum w:abstractNumId="3" w15:restartNumberingAfterBreak="0">
+    <w:nsid w:val="097E5D9D"/>
+    <w:multiLevelType w:val="hybridMultilevel"/>
+    <w:tmpl w:val="C5CA7398"/>
+    <w:lvl w:ilvl="0" w:tplc="04090011">
+      <w:start w:val="1"/>
+      <w:numFmt w:val="decimal"/>
+      <w:lvlText w:val="%1)"/>
+      <w:lvlJc w:val="left"/>
+      <w:pPr>
+        <w:ind w:left="720" w:hanging="360"/>
+      </w:pPr>
+      <w:rPr>
+        <w:rFonts w:hint="default"/>
+      </w:rPr>
+    </w:lvl>
+    <w:lvl w:ilvl="1" w:tplc="04090019">
+      <w:start w:val="1"/>
+      <w:numFmt w:val="lowerLetter"/>
+      <w:lvlText w:val="%2."/>
+      <w:lvlJc w:val="left"/>
+      <w:pPr>
+        <w:ind w:left="1440" w:hanging="360"/>
+      </w:pPr>
+    </w:lvl>
+    <w:lvl w:ilvl="2" w:tplc="0409001B">
+      <w:start w:val="1"/>
+      <w:numFmt w:val="lowerRoman"/>
+      <w:lvlText w:val="%3."/>
+      <w:lvlJc w:val="right"/>
+      <w:pPr>
+        <w:ind w:left="2160" w:hanging="180"/>
+      </w:pPr>
+    </w:lvl>
+    <w:lvl w:ilvl="3" w:tplc="0409000F" w:tentative="1">
+      <w:start w:val="1"/>
+      <w:numFmt w:val="decimal"/>
+      <w:lvlText w:val="%4."/>
+      <w:lvlJc w:val="left"/>
+      <w:pPr>
+        <w:ind w:left="2880" w:hanging="360"/>
+      </w:pPr>
+    </w:lvl>
+    <w:lvl w:ilvl="4" w:tplc="04090019" w:tentative="1">
+      <w:start w:val="1"/>
+      <w:numFmt w:val="lowerLetter"/>
+      <w:lvlText w:val="%5."/>
+      <w:lvlJc w:val="left"/>
+      <w:pPr>
+        <w:ind w:left="3600" w:hanging="360"/>
+      </w:pPr>
+    </w:lvl>
+    <w:lvl w:ilvl="5" w:tplc="0409001B" w:tentative="1">
+      <w:start w:val="1"/>
+      <w:numFmt w:val="lowerRoman"/>
+      <w:lvlText w:val="%6."/>
+      <w:lvlJc w:val="right"/>
+      <w:pPr>
+        <w:ind w:left="4320" w:hanging="180"/>
+      </w:pPr>
+    </w:lvl>
+    <w:lvl w:ilvl="6" w:tplc="0409000F" w:tentative="1">
+      <w:start w:val="1"/>
+      <w:numFmt w:val="decimal"/>
+      <w:lvlText w:val="%7."/>
+      <w:lvlJc w:val="left"/>
+      <w:pPr>
+        <w:ind w:left="5040" w:hanging="360"/>
+      </w:pPr>
+    </w:lvl>
+    <w:lvl w:ilvl="7" w:tplc="04090019" w:tentative="1">
+      <w:start w:val="1"/>
+      <w:numFmt w:val="lowerLetter"/>
+      <w:lvlText w:val="%8."/>
+      <w:lvlJc w:val="left"/>
+      <w:pPr>
+        <w:ind w:left="5760" w:hanging="360"/>
+      </w:pPr>
+    </w:lvl>
+    <w:lvl w:ilvl="8" w:tplc="0409001B" w:tentative="1">
+      <w:start w:val="1"/>
+      <w:numFmt w:val="lowerRoman"/>
+      <w:lvlText w:val="%9."/>
+      <w:lvlJc w:val="right"/>
+      <w:pPr>
+        <w:ind w:left="6480" w:hanging="180"/>
+      </w:pPr>
+    </w:lvl>
+  </w:abstractNum>
+  <w:abstractNum w:abstractNumId="4" w15:restartNumberingAfterBreak="0">
+    <w:nsid w:val="129A6011"/>
+    <w:multiLevelType w:val="hybridMultilevel"/>
+    <w:tmpl w:val="92A67578"/>
+    <w:lvl w:ilvl="0" w:tplc="0994DA72">
+      <w:start w:val="1"/>
+      <w:numFmt w:val="bullet"/>
+      <w:lvlText w:val="•"/>
+      <w:lvlJc w:val="left"/>
+      <w:pPr>
+        <w:tabs>
+          <w:tab w:val="num" w:pos="720"/>
+        </w:tabs>
+        <w:ind w:left="720" w:hanging="360"/>
+      </w:pPr>
+      <w:rPr>
+        <w:rFonts w:ascii="Arial" w:hAnsi="Arial" w:hint="default"/>
+      </w:rPr>
+    </w:lvl>
+    <w:lvl w:ilvl="1" w:tplc="ED069A04">
+      <w:start w:val="1"/>
+      <w:numFmt w:val="bullet"/>
+      <w:lvlText w:val="•"/>
+      <w:lvlJc w:val="left"/>
+      <w:pPr>
+        <w:tabs>
+          <w:tab w:val="num" w:pos="1440"/>
+        </w:tabs>
+        <w:ind w:left="1440" w:hanging="360"/>
+      </w:pPr>
+      <w:rPr>
+        <w:rFonts w:ascii="Arial" w:hAnsi="Arial" w:hint="default"/>
+      </w:rPr>
+    </w:lvl>
+    <w:lvl w:ilvl="2" w:tplc="F878B4A4" w:tentative="1">
+      <w:start w:val="1"/>
+      <w:numFmt w:val="bullet"/>
+      <w:lvlText w:val="•"/>
+      <w:lvlJc w:val="left"/>
+      <w:pPr>
+        <w:tabs>
+          <w:tab w:val="num" w:pos="2160"/>
+        </w:tabs>
+        <w:ind w:left="2160" w:hanging="360"/>
+      </w:pPr>
+      <w:rPr>
+        <w:rFonts w:ascii="Arial" w:hAnsi="Arial" w:hint="default"/>
+      </w:rPr>
+    </w:lvl>
+    <w:lvl w:ilvl="3" w:tplc="AF0296A4" w:tentative="1">
+      <w:start w:val="1"/>
+      <w:numFmt w:val="bullet"/>
+      <w:lvlText w:val="•"/>
+      <w:lvlJc w:val="left"/>
+      <w:pPr>
+        <w:tabs>
+          <w:tab w:val="num" w:pos="2880"/>
+        </w:tabs>
+        <w:ind w:left="2880" w:hanging="360"/>
+      </w:pPr>
+      <w:rPr>
+        <w:rFonts w:ascii="Arial" w:hAnsi="Arial" w:hint="default"/>
+      </w:rPr>
+    </w:lvl>
+    <w:lvl w:ilvl="4" w:tplc="C18CB094" w:tentative="1">
+      <w:start w:val="1"/>
+      <w:numFmt w:val="bullet"/>
+      <w:lvlText w:val="•"/>
+      <w:lvlJc w:val="left"/>
+      <w:pPr>
+        <w:tabs>
+          <w:tab w:val="num" w:pos="3600"/>
+        </w:tabs>
+        <w:ind w:left="3600" w:hanging="360"/>
+      </w:pPr>
+      <w:rPr>
+        <w:rFonts w:ascii="Arial" w:hAnsi="Arial" w:hint="default"/>
+      </w:rPr>
+    </w:lvl>
+    <w:lvl w:ilvl="5" w:tplc="BAEC9396" w:tentative="1">
+      <w:start w:val="1"/>
+      <w:numFmt w:val="bullet"/>
+      <w:lvlText w:val="•"/>
+      <w:lvlJc w:val="left"/>
+      <w:pPr>
+        <w:tabs>
+          <w:tab w:val="num" w:pos="4320"/>
+        </w:tabs>
+        <w:ind w:left="4320" w:hanging="360"/>
+      </w:pPr>
+      <w:rPr>
+        <w:rFonts w:ascii="Arial" w:hAnsi="Arial" w:hint="default"/>
+      </w:rPr>
+    </w:lvl>
+    <w:lvl w:ilvl="6" w:tplc="675A76E4" w:tentative="1">
+      <w:start w:val="1"/>
+      <w:numFmt w:val="bullet"/>
+      <w:lvlText w:val="•"/>
+      <w:lvlJc w:val="left"/>
+      <w:pPr>
+        <w:tabs>
+          <w:tab w:val="num" w:pos="5040"/>
+        </w:tabs>
+        <w:ind w:left="5040" w:hanging="360"/>
+      </w:pPr>
+      <w:rPr>
+        <w:rFonts w:ascii="Arial" w:hAnsi="Arial" w:hint="default"/>
+      </w:rPr>
+    </w:lvl>
+    <w:lvl w:ilvl="7" w:tplc="98DE0FE2" w:tentative="1">
+      <w:start w:val="1"/>
+      <w:numFmt w:val="bullet"/>
+      <w:lvlText w:val="•"/>
+      <w:lvlJc w:val="left"/>
+      <w:pPr>
+        <w:tabs>
+          <w:tab w:val="num" w:pos="5760"/>
+        </w:tabs>
+        <w:ind w:left="5760" w:hanging="360"/>
+      </w:pPr>
+      <w:rPr>
+        <w:rFonts w:ascii="Arial" w:hAnsi="Arial" w:hint="default"/>
+      </w:rPr>
+    </w:lvl>
+    <w:lvl w:ilvl="8" w:tplc="C9264636" w:tentative="1">
+      <w:start w:val="1"/>
+      <w:numFmt w:val="bullet"/>
+      <w:lvlText w:val="•"/>
+      <w:lvlJc w:val="left"/>
+      <w:pPr>
+        <w:tabs>
+          <w:tab w:val="num" w:pos="6480"/>
+        </w:tabs>
+        <w:ind w:left="6480" w:hanging="360"/>
+      </w:pPr>
+      <w:rPr>
+        <w:rFonts w:ascii="Arial" w:hAnsi="Arial" w:hint="default"/>
+      </w:rPr>
+    </w:lvl>
+  </w:abstractNum>
+  <w:abstractNum w:abstractNumId="5" w15:restartNumberingAfterBreak="0">
     <w:nsid w:val="2A181475"/>
     <w:multiLevelType w:val="multilevel"/>
     <w:tmpl w:val="0018DF70"/>
@@ -630,7 +1584,516 @@
       </w:rPr>
     </w:lvl>
   </w:abstractNum>
-  <w:abstractNum w:abstractNumId="1" w15:restartNumberingAfterBreak="0">
+  <w:abstractNum w:abstractNumId="6" w15:restartNumberingAfterBreak="0">
+    <w:nsid w:val="31A12323"/>
+    <w:multiLevelType w:val="hybridMultilevel"/>
+    <w:tmpl w:val="43D0086A"/>
+    <w:lvl w:ilvl="0" w:tplc="15D02352">
+      <w:start w:val="1"/>
+      <w:numFmt w:val="bullet"/>
+      <w:lvlText w:val="•"/>
+      <w:lvlJc w:val="left"/>
+      <w:pPr>
+        <w:tabs>
+          <w:tab w:val="num" w:pos="720"/>
+        </w:tabs>
+        <w:ind w:left="720" w:hanging="360"/>
+      </w:pPr>
+      <w:rPr>
+        <w:rFonts w:ascii="Arial" w:hAnsi="Arial" w:hint="default"/>
+      </w:rPr>
+    </w:lvl>
+    <w:lvl w:ilvl="1" w:tplc="55B80A86">
+      <w:start w:val="1"/>
+      <w:numFmt w:val="bullet"/>
+      <w:lvlText w:val="•"/>
+      <w:lvlJc w:val="left"/>
+      <w:pPr>
+        <w:tabs>
+          <w:tab w:val="num" w:pos="1440"/>
+        </w:tabs>
+        <w:ind w:left="1440" w:hanging="360"/>
+      </w:pPr>
+      <w:rPr>
+        <w:rFonts w:ascii="Arial" w:hAnsi="Arial" w:hint="default"/>
+      </w:rPr>
+    </w:lvl>
+    <w:lvl w:ilvl="2" w:tplc="02DCF09E" w:tentative="1">
+      <w:start w:val="1"/>
+      <w:numFmt w:val="bullet"/>
+      <w:lvlText w:val="•"/>
+      <w:lvlJc w:val="left"/>
+      <w:pPr>
+        <w:tabs>
+          <w:tab w:val="num" w:pos="2160"/>
+        </w:tabs>
+        <w:ind w:left="2160" w:hanging="360"/>
+      </w:pPr>
+      <w:rPr>
+        <w:rFonts w:ascii="Arial" w:hAnsi="Arial" w:hint="default"/>
+      </w:rPr>
+    </w:lvl>
+    <w:lvl w:ilvl="3" w:tplc="6A522D3A" w:tentative="1">
+      <w:start w:val="1"/>
+      <w:numFmt w:val="bullet"/>
+      <w:lvlText w:val="•"/>
+      <w:lvlJc w:val="left"/>
+      <w:pPr>
+        <w:tabs>
+          <w:tab w:val="num" w:pos="2880"/>
+        </w:tabs>
+        <w:ind w:left="2880" w:hanging="360"/>
+      </w:pPr>
+      <w:rPr>
+        <w:rFonts w:ascii="Arial" w:hAnsi="Arial" w:hint="default"/>
+      </w:rPr>
+    </w:lvl>
+    <w:lvl w:ilvl="4" w:tplc="7F3CAB24" w:tentative="1">
+      <w:start w:val="1"/>
+      <w:numFmt w:val="bullet"/>
+      <w:lvlText w:val="•"/>
+      <w:lvlJc w:val="left"/>
+      <w:pPr>
+        <w:tabs>
+          <w:tab w:val="num" w:pos="3600"/>
+        </w:tabs>
+        <w:ind w:left="3600" w:hanging="360"/>
+      </w:pPr>
+      <w:rPr>
+        <w:rFonts w:ascii="Arial" w:hAnsi="Arial" w:hint="default"/>
+      </w:rPr>
+    </w:lvl>
+    <w:lvl w:ilvl="5" w:tplc="0F385D68" w:tentative="1">
+      <w:start w:val="1"/>
+      <w:numFmt w:val="bullet"/>
+      <w:lvlText w:val="•"/>
+      <w:lvlJc w:val="left"/>
+      <w:pPr>
+        <w:tabs>
+          <w:tab w:val="num" w:pos="4320"/>
+        </w:tabs>
+        <w:ind w:left="4320" w:hanging="360"/>
+      </w:pPr>
+      <w:rPr>
+        <w:rFonts w:ascii="Arial" w:hAnsi="Arial" w:hint="default"/>
+      </w:rPr>
+    </w:lvl>
+    <w:lvl w:ilvl="6" w:tplc="CCE2933E" w:tentative="1">
+      <w:start w:val="1"/>
+      <w:numFmt w:val="bullet"/>
+      <w:lvlText w:val="•"/>
+      <w:lvlJc w:val="left"/>
+      <w:pPr>
+        <w:tabs>
+          <w:tab w:val="num" w:pos="5040"/>
+        </w:tabs>
+        <w:ind w:left="5040" w:hanging="360"/>
+      </w:pPr>
+      <w:rPr>
+        <w:rFonts w:ascii="Arial" w:hAnsi="Arial" w:hint="default"/>
+      </w:rPr>
+    </w:lvl>
+    <w:lvl w:ilvl="7" w:tplc="13C6E9CA" w:tentative="1">
+      <w:start w:val="1"/>
+      <w:numFmt w:val="bullet"/>
+      <w:lvlText w:val="•"/>
+      <w:lvlJc w:val="left"/>
+      <w:pPr>
+        <w:tabs>
+          <w:tab w:val="num" w:pos="5760"/>
+        </w:tabs>
+        <w:ind w:left="5760" w:hanging="360"/>
+      </w:pPr>
+      <w:rPr>
+        <w:rFonts w:ascii="Arial" w:hAnsi="Arial" w:hint="default"/>
+      </w:rPr>
+    </w:lvl>
+    <w:lvl w:ilvl="8" w:tplc="78D02222" w:tentative="1">
+      <w:start w:val="1"/>
+      <w:numFmt w:val="bullet"/>
+      <w:lvlText w:val="•"/>
+      <w:lvlJc w:val="left"/>
+      <w:pPr>
+        <w:tabs>
+          <w:tab w:val="num" w:pos="6480"/>
+        </w:tabs>
+        <w:ind w:left="6480" w:hanging="360"/>
+      </w:pPr>
+      <w:rPr>
+        <w:rFonts w:ascii="Arial" w:hAnsi="Arial" w:hint="default"/>
+      </w:rPr>
+    </w:lvl>
+  </w:abstractNum>
+  <w:abstractNum w:abstractNumId="7" w15:restartNumberingAfterBreak="0">
+    <w:nsid w:val="3B266A17"/>
+    <w:multiLevelType w:val="hybridMultilevel"/>
+    <w:tmpl w:val="68CCF550"/>
+    <w:lvl w:ilvl="0" w:tplc="83C8FCB6">
+      <w:start w:val="1"/>
+      <w:numFmt w:val="bullet"/>
+      <w:lvlText w:val="•"/>
+      <w:lvlJc w:val="left"/>
+      <w:pPr>
+        <w:tabs>
+          <w:tab w:val="num" w:pos="720"/>
+        </w:tabs>
+        <w:ind w:left="720" w:hanging="360"/>
+      </w:pPr>
+      <w:rPr>
+        <w:rFonts w:ascii="Arial" w:hAnsi="Arial" w:hint="default"/>
+      </w:rPr>
+    </w:lvl>
+    <w:lvl w:ilvl="1" w:tplc="7262A20E">
+      <w:start w:val="1"/>
+      <w:numFmt w:val="bullet"/>
+      <w:lvlText w:val="•"/>
+      <w:lvlJc w:val="left"/>
+      <w:pPr>
+        <w:tabs>
+          <w:tab w:val="num" w:pos="1440"/>
+        </w:tabs>
+        <w:ind w:left="1440" w:hanging="360"/>
+      </w:pPr>
+      <w:rPr>
+        <w:rFonts w:ascii="Arial" w:hAnsi="Arial" w:hint="default"/>
+      </w:rPr>
+    </w:lvl>
+    <w:lvl w:ilvl="2" w:tplc="8FA4EA0C" w:tentative="1">
+      <w:start w:val="1"/>
+      <w:numFmt w:val="bullet"/>
+      <w:lvlText w:val="•"/>
+      <w:lvlJc w:val="left"/>
+      <w:pPr>
+        <w:tabs>
+          <w:tab w:val="num" w:pos="2160"/>
+        </w:tabs>
+        <w:ind w:left="2160" w:hanging="360"/>
+      </w:pPr>
+      <w:rPr>
+        <w:rFonts w:ascii="Arial" w:hAnsi="Arial" w:hint="default"/>
+      </w:rPr>
+    </w:lvl>
+    <w:lvl w:ilvl="3" w:tplc="78A83FBA" w:tentative="1">
+      <w:start w:val="1"/>
+      <w:numFmt w:val="bullet"/>
+      <w:lvlText w:val="•"/>
+      <w:lvlJc w:val="left"/>
+      <w:pPr>
+        <w:tabs>
+          <w:tab w:val="num" w:pos="2880"/>
+        </w:tabs>
+        <w:ind w:left="2880" w:hanging="360"/>
+      </w:pPr>
+      <w:rPr>
+        <w:rFonts w:ascii="Arial" w:hAnsi="Arial" w:hint="default"/>
+      </w:rPr>
+    </w:lvl>
+    <w:lvl w:ilvl="4" w:tplc="2FA2C0DC" w:tentative="1">
+      <w:start w:val="1"/>
+      <w:numFmt w:val="bullet"/>
+      <w:lvlText w:val="•"/>
+      <w:lvlJc w:val="left"/>
+      <w:pPr>
+        <w:tabs>
+          <w:tab w:val="num" w:pos="3600"/>
+        </w:tabs>
+        <w:ind w:left="3600" w:hanging="360"/>
+      </w:pPr>
+      <w:rPr>
+        <w:rFonts w:ascii="Arial" w:hAnsi="Arial" w:hint="default"/>
+      </w:rPr>
+    </w:lvl>
+    <w:lvl w:ilvl="5" w:tplc="4EBAB510" w:tentative="1">
+      <w:start w:val="1"/>
+      <w:numFmt w:val="bullet"/>
+      <w:lvlText w:val="•"/>
+      <w:lvlJc w:val="left"/>
+      <w:pPr>
+        <w:tabs>
+          <w:tab w:val="num" w:pos="4320"/>
+        </w:tabs>
+        <w:ind w:left="4320" w:hanging="360"/>
+      </w:pPr>
+      <w:rPr>
+        <w:rFonts w:ascii="Arial" w:hAnsi="Arial" w:hint="default"/>
+      </w:rPr>
+    </w:lvl>
+    <w:lvl w:ilvl="6" w:tplc="CD70CAC2" w:tentative="1">
+      <w:start w:val="1"/>
+      <w:numFmt w:val="bullet"/>
+      <w:lvlText w:val="•"/>
+      <w:lvlJc w:val="left"/>
+      <w:pPr>
+        <w:tabs>
+          <w:tab w:val="num" w:pos="5040"/>
+        </w:tabs>
+        <w:ind w:left="5040" w:hanging="360"/>
+      </w:pPr>
+      <w:rPr>
+        <w:rFonts w:ascii="Arial" w:hAnsi="Arial" w:hint="default"/>
+      </w:rPr>
+    </w:lvl>
+    <w:lvl w:ilvl="7" w:tplc="EC9CDD66" w:tentative="1">
+      <w:start w:val="1"/>
+      <w:numFmt w:val="bullet"/>
+      <w:lvlText w:val="•"/>
+      <w:lvlJc w:val="left"/>
+      <w:pPr>
+        <w:tabs>
+          <w:tab w:val="num" w:pos="5760"/>
+        </w:tabs>
+        <w:ind w:left="5760" w:hanging="360"/>
+      </w:pPr>
+      <w:rPr>
+        <w:rFonts w:ascii="Arial" w:hAnsi="Arial" w:hint="default"/>
+      </w:rPr>
+    </w:lvl>
+    <w:lvl w:ilvl="8" w:tplc="4EF0D18E" w:tentative="1">
+      <w:start w:val="1"/>
+      <w:numFmt w:val="bullet"/>
+      <w:lvlText w:val="•"/>
+      <w:lvlJc w:val="left"/>
+      <w:pPr>
+        <w:tabs>
+          <w:tab w:val="num" w:pos="6480"/>
+        </w:tabs>
+        <w:ind w:left="6480" w:hanging="360"/>
+      </w:pPr>
+      <w:rPr>
+        <w:rFonts w:ascii="Arial" w:hAnsi="Arial" w:hint="default"/>
+      </w:rPr>
+    </w:lvl>
+  </w:abstractNum>
+  <w:abstractNum w:abstractNumId="8" w15:restartNumberingAfterBreak="0">
+    <w:nsid w:val="424C10E1"/>
+    <w:multiLevelType w:val="hybridMultilevel"/>
+    <w:tmpl w:val="80A4B240"/>
+    <w:lvl w:ilvl="0" w:tplc="F2ECE822">
+      <w:start w:val="1"/>
+      <w:numFmt w:val="bullet"/>
+      <w:lvlText w:val="•"/>
+      <w:lvlJc w:val="left"/>
+      <w:pPr>
+        <w:tabs>
+          <w:tab w:val="num" w:pos="720"/>
+        </w:tabs>
+        <w:ind w:left="720" w:hanging="360"/>
+      </w:pPr>
+      <w:rPr>
+        <w:rFonts w:ascii="Arial" w:hAnsi="Arial" w:hint="default"/>
+      </w:rPr>
+    </w:lvl>
+    <w:lvl w:ilvl="1" w:tplc="1EE8FF28">
+      <w:start w:val="1"/>
+      <w:numFmt w:val="bullet"/>
+      <w:lvlText w:val="•"/>
+      <w:lvlJc w:val="left"/>
+      <w:pPr>
+        <w:tabs>
+          <w:tab w:val="num" w:pos="1440"/>
+        </w:tabs>
+        <w:ind w:left="1440" w:hanging="360"/>
+      </w:pPr>
+      <w:rPr>
+        <w:rFonts w:ascii="Arial" w:hAnsi="Arial" w:hint="default"/>
+      </w:rPr>
+    </w:lvl>
+    <w:lvl w:ilvl="2" w:tplc="6C3255EE" w:tentative="1">
+      <w:start w:val="1"/>
+      <w:numFmt w:val="bullet"/>
+      <w:lvlText w:val="•"/>
+      <w:lvlJc w:val="left"/>
+      <w:pPr>
+        <w:tabs>
+          <w:tab w:val="num" w:pos="2160"/>
+        </w:tabs>
+        <w:ind w:left="2160" w:hanging="360"/>
+      </w:pPr>
+      <w:rPr>
+        <w:rFonts w:ascii="Arial" w:hAnsi="Arial" w:hint="default"/>
+      </w:rPr>
+    </w:lvl>
+    <w:lvl w:ilvl="3" w:tplc="1B9EE8F6" w:tentative="1">
+      <w:start w:val="1"/>
+      <w:numFmt w:val="bullet"/>
+      <w:lvlText w:val="•"/>
+      <w:lvlJc w:val="left"/>
+      <w:pPr>
+        <w:tabs>
+          <w:tab w:val="num" w:pos="2880"/>
+        </w:tabs>
+        <w:ind w:left="2880" w:hanging="360"/>
+      </w:pPr>
+      <w:rPr>
+        <w:rFonts w:ascii="Arial" w:hAnsi="Arial" w:hint="default"/>
+      </w:rPr>
+    </w:lvl>
+    <w:lvl w:ilvl="4" w:tplc="A5788542" w:tentative="1">
+      <w:start w:val="1"/>
+      <w:numFmt w:val="bullet"/>
+      <w:lvlText w:val="•"/>
+      <w:lvlJc w:val="left"/>
+      <w:pPr>
+        <w:tabs>
+          <w:tab w:val="num" w:pos="3600"/>
+        </w:tabs>
+        <w:ind w:left="3600" w:hanging="360"/>
+      </w:pPr>
+      <w:rPr>
+        <w:rFonts w:ascii="Arial" w:hAnsi="Arial" w:hint="default"/>
+      </w:rPr>
+    </w:lvl>
+    <w:lvl w:ilvl="5" w:tplc="9C669272" w:tentative="1">
+      <w:start w:val="1"/>
+      <w:numFmt w:val="bullet"/>
+      <w:lvlText w:val="•"/>
+      <w:lvlJc w:val="left"/>
+      <w:pPr>
+        <w:tabs>
+          <w:tab w:val="num" w:pos="4320"/>
+        </w:tabs>
+        <w:ind w:left="4320" w:hanging="360"/>
+      </w:pPr>
+      <w:rPr>
+        <w:rFonts w:ascii="Arial" w:hAnsi="Arial" w:hint="default"/>
+      </w:rPr>
+    </w:lvl>
+    <w:lvl w:ilvl="6" w:tplc="8BAA6936" w:tentative="1">
+      <w:start w:val="1"/>
+      <w:numFmt w:val="bullet"/>
+      <w:lvlText w:val="•"/>
+      <w:lvlJc w:val="left"/>
+      <w:pPr>
+        <w:tabs>
+          <w:tab w:val="num" w:pos="5040"/>
+        </w:tabs>
+        <w:ind w:left="5040" w:hanging="360"/>
+      </w:pPr>
+      <w:rPr>
+        <w:rFonts w:ascii="Arial" w:hAnsi="Arial" w:hint="default"/>
+      </w:rPr>
+    </w:lvl>
+    <w:lvl w:ilvl="7" w:tplc="B0369F2E" w:tentative="1">
+      <w:start w:val="1"/>
+      <w:numFmt w:val="bullet"/>
+      <w:lvlText w:val="•"/>
+      <w:lvlJc w:val="left"/>
+      <w:pPr>
+        <w:tabs>
+          <w:tab w:val="num" w:pos="5760"/>
+        </w:tabs>
+        <w:ind w:left="5760" w:hanging="360"/>
+      </w:pPr>
+      <w:rPr>
+        <w:rFonts w:ascii="Arial" w:hAnsi="Arial" w:hint="default"/>
+      </w:rPr>
+    </w:lvl>
+    <w:lvl w:ilvl="8" w:tplc="3CA62A5A" w:tentative="1">
+      <w:start w:val="1"/>
+      <w:numFmt w:val="bullet"/>
+      <w:lvlText w:val="•"/>
+      <w:lvlJc w:val="left"/>
+      <w:pPr>
+        <w:tabs>
+          <w:tab w:val="num" w:pos="6480"/>
+        </w:tabs>
+        <w:ind w:left="6480" w:hanging="360"/>
+      </w:pPr>
+      <w:rPr>
+        <w:rFonts w:ascii="Arial" w:hAnsi="Arial" w:hint="default"/>
+      </w:rPr>
+    </w:lvl>
+  </w:abstractNum>
+  <w:abstractNum w:abstractNumId="9" w15:restartNumberingAfterBreak="0">
+    <w:nsid w:val="63B56B03"/>
+    <w:multiLevelType w:val="hybridMultilevel"/>
+    <w:tmpl w:val="CBC60F8A"/>
+    <w:lvl w:ilvl="0" w:tplc="04090011">
+      <w:start w:val="1"/>
+      <w:numFmt w:val="decimal"/>
+      <w:lvlText w:val="%1)"/>
+      <w:lvlJc w:val="left"/>
+      <w:pPr>
+        <w:ind w:left="720" w:hanging="360"/>
+      </w:pPr>
+      <w:rPr>
+        <w:rFonts w:hint="default"/>
+      </w:rPr>
+    </w:lvl>
+    <w:lvl w:ilvl="1" w:tplc="04090019" w:tentative="1">
+      <w:start w:val="1"/>
+      <w:numFmt w:val="lowerLetter"/>
+      <w:lvlText w:val="%2."/>
+      <w:lvlJc w:val="left"/>
+      <w:pPr>
+        <w:ind w:left="1440" w:hanging="360"/>
+      </w:pPr>
+    </w:lvl>
+    <w:lvl w:ilvl="2" w:tplc="0409001B" w:tentative="1">
+      <w:start w:val="1"/>
+      <w:numFmt w:val="lowerRoman"/>
+      <w:lvlText w:val="%3."/>
+      <w:lvlJc w:val="right"/>
+      <w:pPr>
+        <w:ind w:left="2160" w:hanging="180"/>
+      </w:pPr>
+    </w:lvl>
+    <w:lvl w:ilvl="3" w:tplc="0409000F" w:tentative="1">
+      <w:start w:val="1"/>
+      <w:numFmt w:val="decimal"/>
+      <w:lvlText w:val="%4."/>
+      <w:lvlJc w:val="left"/>
+      <w:pPr>
+        <w:ind w:left="2880" w:hanging="360"/>
+      </w:pPr>
+    </w:lvl>
+    <w:lvl w:ilvl="4" w:tplc="04090019" w:tentative="1">
+      <w:start w:val="1"/>
+      <w:numFmt w:val="lowerLetter"/>
+      <w:lvlText w:val="%5."/>
+      <w:lvlJc w:val="left"/>
+      <w:pPr>
+        <w:ind w:left="3600" w:hanging="360"/>
+      </w:pPr>
+    </w:lvl>
+    <w:lvl w:ilvl="5" w:tplc="0409001B" w:tentative="1">
+      <w:start w:val="1"/>
+      <w:numFmt w:val="lowerRoman"/>
+      <w:lvlText w:val="%6."/>
+      <w:lvlJc w:val="right"/>
+      <w:pPr>
+        <w:ind w:left="4320" w:hanging="180"/>
+      </w:pPr>
+    </w:lvl>
+    <w:lvl w:ilvl="6" w:tplc="0409000F" w:tentative="1">
+      <w:start w:val="1"/>
+      <w:numFmt w:val="decimal"/>
+      <w:lvlText w:val="%7."/>
+      <w:lvlJc w:val="left"/>
+      <w:pPr>
+        <w:ind w:left="5040" w:hanging="360"/>
+      </w:pPr>
+    </w:lvl>
+    <w:lvl w:ilvl="7" w:tplc="04090019" w:tentative="1">
+      <w:start w:val="1"/>
+      <w:numFmt w:val="lowerLetter"/>
+      <w:lvlText w:val="%8."/>
+      <w:lvlJc w:val="left"/>
+      <w:pPr>
+        <w:ind w:left="5760" w:hanging="360"/>
+      </w:pPr>
+    </w:lvl>
+    <w:lvl w:ilvl="8" w:tplc="0409001B" w:tentative="1">
+      <w:start w:val="1"/>
+      <w:numFmt w:val="lowerRoman"/>
+      <w:lvlText w:val="%9."/>
+      <w:lvlJc w:val="right"/>
+      <w:pPr>
+        <w:ind w:left="6480" w:hanging="180"/>
+      </w:pPr>
+    </w:lvl>
+  </w:abstractNum>
+  <w:abstractNum w:abstractNumId="10" w15:restartNumberingAfterBreak="0">
     <w:nsid w:val="6FB967C0"/>
     <w:multiLevelType w:val="multilevel"/>
     <w:tmpl w:val="D84A22FA"/>
@@ -776,10 +2239,10 @@
     </w:lvl>
   </w:abstractNum>
   <w:num w:numId="1">
-    <w:abstractNumId w:val="1"/>
+    <w:abstractNumId w:val="10"/>
   </w:num>
   <w:num w:numId="2">
-    <w:abstractNumId w:val="1"/>
+    <w:abstractNumId w:val="10"/>
     <w:lvlOverride w:ilvl="1">
       <w:lvl w:ilvl="1">
         <w:numFmt w:val="bullet"/>
@@ -799,7 +2262,34 @@
     </w:lvlOverride>
   </w:num>
   <w:num w:numId="3">
+    <w:abstractNumId w:val="5"/>
+  </w:num>
+  <w:num w:numId="4">
+    <w:abstractNumId w:val="1"/>
+  </w:num>
+  <w:num w:numId="5">
+    <w:abstractNumId w:val="2"/>
+  </w:num>
+  <w:num w:numId="6">
+    <w:abstractNumId w:val="9"/>
+  </w:num>
+  <w:num w:numId="7">
     <w:abstractNumId w:val="0"/>
+  </w:num>
+  <w:num w:numId="8">
+    <w:abstractNumId w:val="3"/>
+  </w:num>
+  <w:num w:numId="9">
+    <w:abstractNumId w:val="8"/>
+  </w:num>
+  <w:num w:numId="10">
+    <w:abstractNumId w:val="7"/>
+  </w:num>
+  <w:num w:numId="11">
+    <w:abstractNumId w:val="6"/>
+  </w:num>
+  <w:num w:numId="12">
+    <w:abstractNumId w:val="4"/>
   </w:num>
 </w:numbering>
 </file>
@@ -1201,7 +2691,6 @@
   <w:style w:type="character" w:default="1" w:styleId="DefaultParagraphFont">
     <w:name w:val="Default Paragraph Font"/>
     <w:uiPriority w:val="1"/>
-    <w:semiHidden/>
     <w:unhideWhenUsed/>
   </w:style>
   <w:style w:type="table" w:default="1" w:styleId="TableNormal">
@@ -1263,6 +2752,28 @@
       <w:rFonts w:ascii="Courier New" w:eastAsia="Times New Roman" w:hAnsi="Courier New" w:cs="Courier New"/>
       <w:sz w:val="20"/>
       <w:szCs w:val="20"/>
+    </w:rPr>
+  </w:style>
+  <w:style w:type="paragraph" w:styleId="ListParagraph">
+    <w:name w:val="List Paragraph"/>
+    <w:basedOn w:val="Normal"/>
+    <w:uiPriority w:val="34"/>
+    <w:qFormat/>
+    <w:rsid w:val="0016766E"/>
+    <w:pPr>
+      <w:ind w:left="720"/>
+      <w:contextualSpacing/>
+    </w:pPr>
+  </w:style>
+  <w:style w:type="character" w:styleId="Hyperlink">
+    <w:name w:val="Hyperlink"/>
+    <w:basedOn w:val="DefaultParagraphFont"/>
+    <w:uiPriority w:val="99"/>
+    <w:unhideWhenUsed/>
+    <w:rsid w:val="00334383"/>
+    <w:rPr>
+      <w:color w:val="0563C1" w:themeColor="hyperlink"/>
+      <w:u w:val="single"/>
     </w:rPr>
   </w:style>
 </w:styles>

</xml_diff>